<commit_message>
Actualizados el slider y algunos datos
</commit_message>
<xml_diff>
--- a/Documentación.docx
+++ b/Documentación.docx
@@ -72,7 +72,7 @@
               <w:lang w:eastAsia="en-US"/>
             </w:rPr>
             <w:pict>
-              <v:group id="_x0000_s1026" style="position:absolute;margin-left:2092.6pt;margin-top:0;width:238.15pt;height:841.95pt;z-index:251660288;mso-width-percent:400;mso-height-percent:1000;mso-position-horizontal:right;mso-position-horizontal-relative:page;mso-position-vertical:top;mso-position-vertical-relative:page;mso-width-percent:400;mso-height-percent:1000" coordorigin="7329" coordsize="4911,15840" o:allowincell="f">
+              <v:group id="_x0000_s1026" style="position:absolute;margin-left:2290.75pt;margin-top:0;width:238.15pt;height:841.95pt;z-index:251660288;mso-width-percent:400;mso-height-percent:1000;mso-position-horizontal:right;mso-position-horizontal-relative:page;mso-position-vertical:top;mso-position-vertical-relative:page;mso-width-percent:400;mso-height-percent:1000" coordorigin="7329" coordsize="4911,15840" o:allowincell="f">
                 <v:group id="_x0000_s1027" style="position:absolute;left:7344;width:4896;height:15840;mso-width-percent:400;mso-height-percent:1000;mso-position-horizontal:right;mso-position-horizontal-relative:page;mso-position-vertical:top;mso-position-vertical-relative:page;mso-width-percent:400;mso-height-percent:1000" coordorigin="7560" coordsize="4700,15840" o:allowincell="f">
                   <v:rect id="_x0000_s1028" style="position:absolute;left:7755;width:4505;height:15840;mso-height-percent:1000;mso-position-vertical:top;mso-position-vertical-relative:page;mso-height-percent:1000" fillcolor="#9bbb59 [3206]" stroked="f" strokecolor="#d8d8d8 [2732]">
                     <v:fill color2="#bfbfbf [2412]" rotate="t"/>
@@ -294,7 +294,7 @@
           <w:r>
             <w:fldChar w:fldCharType="separate"/>
           </w:r>
-          <w:hyperlink w:anchor="_Toc453091120" w:history="1">
+          <w:hyperlink w:anchor="_Toc453169698" w:history="1">
             <w:r>
               <w:rPr>
                 <w:rStyle w:val="Hipervnculo"/>
@@ -321,7 +321,7 @@
                 <w:noProof/>
                 <w:webHidden/>
               </w:rPr>
-              <w:instrText xml:space="preserve"> PAGEREF _Toc453091120 \h </w:instrText>
+              <w:instrText xml:space="preserve"> PAGEREF _Toc453169698 \h </w:instrText>
             </w:r>
             <w:r>
               <w:rPr>
@@ -363,7 +363,7 @@
               <w:sz w:val="22"/>
             </w:rPr>
           </w:pPr>
-          <w:hyperlink w:anchor="_Toc453091121" w:history="1">
+          <w:hyperlink w:anchor="_Toc453169699" w:history="1">
             <w:r>
               <w:rPr>
                 <w:rStyle w:val="Hipervnculo"/>
@@ -390,7 +390,7 @@
                 <w:noProof/>
                 <w:webHidden/>
               </w:rPr>
-              <w:instrText xml:space="preserve"> PAGEREF _Toc453091121 \h </w:instrText>
+              <w:instrText xml:space="preserve"> PAGEREF _Toc453169699 \h </w:instrText>
             </w:r>
             <w:r>
               <w:rPr>
@@ -432,7 +432,7 @@
               <w:sz w:val="22"/>
             </w:rPr>
           </w:pPr>
-          <w:hyperlink w:anchor="_Toc453091122" w:history="1">
+          <w:hyperlink w:anchor="_Toc453169700" w:history="1">
             <w:r>
               <w:rPr>
                 <w:rStyle w:val="Hipervnculo"/>
@@ -459,7 +459,7 @@
                 <w:noProof/>
                 <w:webHidden/>
               </w:rPr>
-              <w:instrText xml:space="preserve"> PAGEREF _Toc453091122 \h </w:instrText>
+              <w:instrText xml:space="preserve"> PAGEREF _Toc453169700 \h </w:instrText>
             </w:r>
             <w:r>
               <w:rPr>
@@ -501,7 +501,7 @@
               <w:sz w:val="22"/>
             </w:rPr>
           </w:pPr>
-          <w:hyperlink w:anchor="_Toc453091123" w:history="1">
+          <w:hyperlink w:anchor="_Toc453169701" w:history="1">
             <w:r>
               <w:rPr>
                 <w:rStyle w:val="Hipervnculo"/>
@@ -528,7 +528,7 @@
                 <w:noProof/>
                 <w:webHidden/>
               </w:rPr>
-              <w:instrText xml:space="preserve"> PAGEREF _Toc453091123 \h </w:instrText>
+              <w:instrText xml:space="preserve"> PAGEREF _Toc453169701 \h </w:instrText>
             </w:r>
             <w:r>
               <w:rPr>
@@ -570,7 +570,7 @@
               <w:sz w:val="22"/>
             </w:rPr>
           </w:pPr>
-          <w:hyperlink w:anchor="_Toc453091124" w:history="1">
+          <w:hyperlink w:anchor="_Toc453169702" w:history="1">
             <w:r>
               <w:rPr>
                 <w:rStyle w:val="Hipervnculo"/>
@@ -597,7 +597,7 @@
                 <w:noProof/>
                 <w:webHidden/>
               </w:rPr>
-              <w:instrText xml:space="preserve"> PAGEREF _Toc453091124 \h </w:instrText>
+              <w:instrText xml:space="preserve"> PAGEREF _Toc453169702 \h </w:instrText>
             </w:r>
             <w:r>
               <w:rPr>
@@ -639,7 +639,7 @@
               <w:sz w:val="22"/>
             </w:rPr>
           </w:pPr>
-          <w:hyperlink w:anchor="_Toc453091125" w:history="1">
+          <w:hyperlink w:anchor="_Toc453169703" w:history="1">
             <w:r>
               <w:rPr>
                 <w:rStyle w:val="Hipervnculo"/>
@@ -666,7 +666,7 @@
                 <w:noProof/>
                 <w:webHidden/>
               </w:rPr>
-              <w:instrText xml:space="preserve"> PAGEREF _Toc453091125 \h </w:instrText>
+              <w:instrText xml:space="preserve"> PAGEREF _Toc453169703 \h </w:instrText>
             </w:r>
             <w:r>
               <w:rPr>
@@ -708,7 +708,7 @@
               <w:sz w:val="22"/>
             </w:rPr>
           </w:pPr>
-          <w:hyperlink w:anchor="_Toc453091126" w:history="1">
+          <w:hyperlink w:anchor="_Toc453169704" w:history="1">
             <w:r>
               <w:rPr>
                 <w:rStyle w:val="Hipervnculo"/>
@@ -735,7 +735,7 @@
                 <w:noProof/>
                 <w:webHidden/>
               </w:rPr>
-              <w:instrText xml:space="preserve"> PAGEREF _Toc453091126 \h </w:instrText>
+              <w:instrText xml:space="preserve"> PAGEREF _Toc453169704 \h </w:instrText>
             </w:r>
             <w:r>
               <w:rPr>
@@ -777,7 +777,7 @@
               <w:sz w:val="22"/>
             </w:rPr>
           </w:pPr>
-          <w:hyperlink w:anchor="_Toc453091127" w:history="1">
+          <w:hyperlink w:anchor="_Toc453169705" w:history="1">
             <w:r>
               <w:rPr>
                 <w:rStyle w:val="Hipervnculo"/>
@@ -804,7 +804,7 @@
                 <w:noProof/>
                 <w:webHidden/>
               </w:rPr>
-              <w:instrText xml:space="preserve"> PAGEREF _Toc453091127 \h </w:instrText>
+              <w:instrText xml:space="preserve"> PAGEREF _Toc453169705 \h </w:instrText>
             </w:r>
             <w:r>
               <w:rPr>
@@ -846,7 +846,7 @@
               <w:sz w:val="22"/>
             </w:rPr>
           </w:pPr>
-          <w:hyperlink w:anchor="_Toc453091128" w:history="1">
+          <w:hyperlink w:anchor="_Toc453169706" w:history="1">
             <w:r>
               <w:rPr>
                 <w:rStyle w:val="Hipervnculo"/>
@@ -873,7 +873,7 @@
                 <w:noProof/>
                 <w:webHidden/>
               </w:rPr>
-              <w:instrText xml:space="preserve"> PAGEREF _Toc453091128 \h </w:instrText>
+              <w:instrText xml:space="preserve"> PAGEREF _Toc453169706 \h </w:instrText>
             </w:r>
             <w:r>
               <w:rPr>
@@ -915,7 +915,7 @@
               <w:sz w:val="22"/>
             </w:rPr>
           </w:pPr>
-          <w:hyperlink w:anchor="_Toc453091129" w:history="1">
+          <w:hyperlink w:anchor="_Toc453169707" w:history="1">
             <w:r>
               <w:rPr>
                 <w:rStyle w:val="Hipervnculo"/>
@@ -942,7 +942,7 @@
                 <w:noProof/>
                 <w:webHidden/>
               </w:rPr>
-              <w:instrText xml:space="preserve"> PAGEREF _Toc453091129 \h </w:instrText>
+              <w:instrText xml:space="preserve"> PAGEREF _Toc453169707 \h </w:instrText>
             </w:r>
             <w:r>
               <w:rPr>
@@ -984,7 +984,7 @@
               <w:sz w:val="22"/>
             </w:rPr>
           </w:pPr>
-          <w:hyperlink w:anchor="_Toc453091130" w:history="1">
+          <w:hyperlink w:anchor="_Toc453169708" w:history="1">
             <w:r>
               <w:rPr>
                 <w:rStyle w:val="Hipervnculo"/>
@@ -1011,7 +1011,7 @@
                 <w:noProof/>
                 <w:webHidden/>
               </w:rPr>
-              <w:instrText xml:space="preserve"> PAGEREF _Toc453091130 \h </w:instrText>
+              <w:instrText xml:space="preserve"> PAGEREF _Toc453169708 \h </w:instrText>
             </w:r>
             <w:r>
               <w:rPr>
@@ -1053,7 +1053,7 @@
               <w:sz w:val="22"/>
             </w:rPr>
           </w:pPr>
-          <w:hyperlink w:anchor="_Toc453091131" w:history="1">
+          <w:hyperlink w:anchor="_Toc453169709" w:history="1">
             <w:r>
               <w:rPr>
                 <w:rStyle w:val="Hipervnculo"/>
@@ -1080,7 +1080,7 @@
                 <w:noProof/>
                 <w:webHidden/>
               </w:rPr>
-              <w:instrText xml:space="preserve"> PAGEREF _Toc453091131 \h </w:instrText>
+              <w:instrText xml:space="preserve"> PAGEREF _Toc453169709 \h </w:instrText>
             </w:r>
             <w:r>
               <w:rPr>
@@ -1122,7 +1122,7 @@
               <w:sz w:val="22"/>
             </w:rPr>
           </w:pPr>
-          <w:hyperlink w:anchor="_Toc453091132" w:history="1">
+          <w:hyperlink w:anchor="_Toc453169710" w:history="1">
             <w:r>
               <w:rPr>
                 <w:rStyle w:val="Hipervnculo"/>
@@ -1149,7 +1149,7 @@
                 <w:noProof/>
                 <w:webHidden/>
               </w:rPr>
-              <w:instrText xml:space="preserve"> PAGEREF _Toc453091132 \h </w:instrText>
+              <w:instrText xml:space="preserve"> PAGEREF _Toc453169710 \h </w:instrText>
             </w:r>
             <w:r>
               <w:rPr>
@@ -1170,6 +1170,144 @@
                 <w:webHidden/>
               </w:rPr>
               <w:t>23</w:t>
+            </w:r>
+            <w:r>
+              <w:rPr>
+                <w:noProof/>
+                <w:webHidden/>
+              </w:rPr>
+              <w:fldChar w:fldCharType="end"/>
+            </w:r>
+          </w:hyperlink>
+        </w:p>
+        <w:p>
+          <w:pPr>
+            <w:pStyle w:val="TDC3"/>
+            <w:tabs>
+              <w:tab w:val="right" w:leader="dot" w:pos="8494"/>
+            </w:tabs>
+            <w:rPr>
+              <w:noProof/>
+              <w:sz w:val="22"/>
+            </w:rPr>
+          </w:pPr>
+          <w:hyperlink w:anchor="_Toc453169711" w:history="1">
+            <w:r>
+              <w:rPr>
+                <w:rStyle w:val="Hipervnculo"/>
+                <w:noProof/>
+              </w:rPr>
+              <w:t>Intercambios</w:t>
+            </w:r>
+            <w:r>
+              <w:rPr>
+                <w:noProof/>
+                <w:webHidden/>
+              </w:rPr>
+              <w:tab/>
+            </w:r>
+            <w:r>
+              <w:rPr>
+                <w:noProof/>
+                <w:webHidden/>
+              </w:rPr>
+              <w:fldChar w:fldCharType="begin"/>
+            </w:r>
+            <w:r>
+              <w:rPr>
+                <w:noProof/>
+                <w:webHidden/>
+              </w:rPr>
+              <w:instrText xml:space="preserve"> PAGEREF _Toc453169711 \h </w:instrText>
+            </w:r>
+            <w:r>
+              <w:rPr>
+                <w:noProof/>
+                <w:webHidden/>
+              </w:rPr>
+            </w:r>
+            <w:r>
+              <w:rPr>
+                <w:noProof/>
+                <w:webHidden/>
+              </w:rPr>
+              <w:fldChar w:fldCharType="separate"/>
+            </w:r>
+            <w:r>
+              <w:rPr>
+                <w:noProof/>
+                <w:webHidden/>
+              </w:rPr>
+              <w:t>23</w:t>
+            </w:r>
+            <w:r>
+              <w:rPr>
+                <w:noProof/>
+                <w:webHidden/>
+              </w:rPr>
+              <w:fldChar w:fldCharType="end"/>
+            </w:r>
+          </w:hyperlink>
+        </w:p>
+        <w:p>
+          <w:pPr>
+            <w:pStyle w:val="TDC3"/>
+            <w:tabs>
+              <w:tab w:val="right" w:leader="dot" w:pos="8494"/>
+            </w:tabs>
+            <w:rPr>
+              <w:noProof/>
+              <w:sz w:val="22"/>
+            </w:rPr>
+          </w:pPr>
+          <w:hyperlink w:anchor="_Toc453169712" w:history="1">
+            <w:r>
+              <w:rPr>
+                <w:rStyle w:val="Hipervnculo"/>
+                <w:noProof/>
+              </w:rPr>
+              <w:t>Gráficas</w:t>
+            </w:r>
+            <w:r>
+              <w:rPr>
+                <w:noProof/>
+                <w:webHidden/>
+              </w:rPr>
+              <w:tab/>
+            </w:r>
+            <w:r>
+              <w:rPr>
+                <w:noProof/>
+                <w:webHidden/>
+              </w:rPr>
+              <w:fldChar w:fldCharType="begin"/>
+            </w:r>
+            <w:r>
+              <w:rPr>
+                <w:noProof/>
+                <w:webHidden/>
+              </w:rPr>
+              <w:instrText xml:space="preserve"> PAGEREF _Toc453169712 \h </w:instrText>
+            </w:r>
+            <w:r>
+              <w:rPr>
+                <w:noProof/>
+                <w:webHidden/>
+              </w:rPr>
+            </w:r>
+            <w:r>
+              <w:rPr>
+                <w:noProof/>
+                <w:webHidden/>
+              </w:rPr>
+              <w:fldChar w:fldCharType="separate"/>
+            </w:r>
+            <w:r>
+              <w:rPr>
+                <w:noProof/>
+                <w:webHidden/>
+              </w:rPr>
+              <w:t>25</w:t>
             </w:r>
             <w:r>
               <w:rPr>
@@ -1191,7 +1329,7 @@
               <w:sz w:val="22"/>
             </w:rPr>
           </w:pPr>
-          <w:hyperlink w:anchor="_Toc453091133" w:history="1">
+          <w:hyperlink w:anchor="_Toc453169713" w:history="1">
             <w:r>
               <w:rPr>
                 <w:rStyle w:val="Hipervnculo"/>
@@ -1218,7 +1356,7 @@
                 <w:noProof/>
                 <w:webHidden/>
               </w:rPr>
-              <w:instrText xml:space="preserve"> PAGEREF _Toc453091133 \h </w:instrText>
+              <w:instrText xml:space="preserve"> PAGEREF _Toc453169713 \h </w:instrText>
             </w:r>
             <w:r>
               <w:rPr>
@@ -1238,7 +1376,7 @@
                 <w:noProof/>
                 <w:webHidden/>
               </w:rPr>
-              <w:t>23</w:t>
+              <w:t>27</w:t>
             </w:r>
             <w:r>
               <w:rPr>
@@ -1260,7 +1398,7 @@
               <w:sz w:val="22"/>
             </w:rPr>
           </w:pPr>
-          <w:hyperlink w:anchor="_Toc453091134" w:history="1">
+          <w:hyperlink w:anchor="_Toc453169714" w:history="1">
             <w:r>
               <w:rPr>
                 <w:rStyle w:val="Hipervnculo"/>
@@ -1287,7 +1425,7 @@
                 <w:noProof/>
                 <w:webHidden/>
               </w:rPr>
-              <w:instrText xml:space="preserve"> PAGEREF _Toc453091134 \h </w:instrText>
+              <w:instrText xml:space="preserve"> PAGEREF _Toc453169714 \h </w:instrText>
             </w:r>
             <w:r>
               <w:rPr>
@@ -1307,7 +1445,7 @@
                 <w:noProof/>
                 <w:webHidden/>
               </w:rPr>
-              <w:t>23</w:t>
+              <w:t>27</w:t>
             </w:r>
             <w:r>
               <w:rPr>
@@ -1329,7 +1467,7 @@
               <w:sz w:val="22"/>
             </w:rPr>
           </w:pPr>
-          <w:hyperlink w:anchor="_Toc453091135" w:history="1">
+          <w:hyperlink w:anchor="_Toc453169715" w:history="1">
             <w:r>
               <w:rPr>
                 <w:rStyle w:val="Hipervnculo"/>
@@ -1356,7 +1494,7 @@
                 <w:noProof/>
                 <w:webHidden/>
               </w:rPr>
-              <w:instrText xml:space="preserve"> PAGEREF _Toc453091135 \h </w:instrText>
+              <w:instrText xml:space="preserve"> PAGEREF _Toc453169715 \h </w:instrText>
             </w:r>
             <w:r>
               <w:rPr>
@@ -1376,7 +1514,7 @@
                 <w:noProof/>
                 <w:webHidden/>
               </w:rPr>
-              <w:t>24</w:t>
+              <w:t>28</w:t>
             </w:r>
             <w:r>
               <w:rPr>
@@ -1398,7 +1536,7 @@
               <w:sz w:val="22"/>
             </w:rPr>
           </w:pPr>
-          <w:hyperlink w:anchor="_Toc453091136" w:history="1">
+          <w:hyperlink w:anchor="_Toc453169716" w:history="1">
             <w:r>
               <w:rPr>
                 <w:rStyle w:val="Hipervnculo"/>
@@ -1425,7 +1563,7 @@
                 <w:noProof/>
                 <w:webHidden/>
               </w:rPr>
-              <w:instrText xml:space="preserve"> PAGEREF _Toc453091136 \h </w:instrText>
+              <w:instrText xml:space="preserve"> PAGEREF _Toc453169716 \h </w:instrText>
             </w:r>
             <w:r>
               <w:rPr>
@@ -1445,7 +1583,7 @@
                 <w:noProof/>
                 <w:webHidden/>
               </w:rPr>
-              <w:t>25</w:t>
+              <w:t>29</w:t>
             </w:r>
             <w:r>
               <w:rPr>
@@ -1467,7 +1605,7 @@
               <w:sz w:val="22"/>
             </w:rPr>
           </w:pPr>
-          <w:hyperlink w:anchor="_Toc453091137" w:history="1">
+          <w:hyperlink w:anchor="_Toc453169717" w:history="1">
             <w:r>
               <w:rPr>
                 <w:rStyle w:val="Hipervnculo"/>
@@ -1494,7 +1632,7 @@
                 <w:noProof/>
                 <w:webHidden/>
               </w:rPr>
-              <w:instrText xml:space="preserve"> PAGEREF _Toc453091137 \h </w:instrText>
+              <w:instrText xml:space="preserve"> PAGEREF _Toc453169717 \h </w:instrText>
             </w:r>
             <w:r>
               <w:rPr>
@@ -1514,7 +1652,7 @@
                 <w:noProof/>
                 <w:webHidden/>
               </w:rPr>
-              <w:t>27</w:t>
+              <w:t>31</w:t>
             </w:r>
             <w:r>
               <w:rPr>
@@ -1536,7 +1674,7 @@
               <w:sz w:val="22"/>
             </w:rPr>
           </w:pPr>
-          <w:hyperlink w:anchor="_Toc453091138" w:history="1">
+          <w:hyperlink w:anchor="_Toc453169718" w:history="1">
             <w:r>
               <w:rPr>
                 <w:rStyle w:val="Hipervnculo"/>
@@ -1563,7 +1701,7 @@
                 <w:noProof/>
                 <w:webHidden/>
               </w:rPr>
-              <w:instrText xml:space="preserve"> PAGEREF _Toc453091138 \h </w:instrText>
+              <w:instrText xml:space="preserve"> PAGEREF _Toc453169718 \h </w:instrText>
             </w:r>
             <w:r>
               <w:rPr>
@@ -1583,7 +1721,7 @@
                 <w:noProof/>
                 <w:webHidden/>
               </w:rPr>
-              <w:t>29</w:t>
+              <w:t>33</w:t>
             </w:r>
             <w:r>
               <w:rPr>
@@ -1605,7 +1743,7 @@
               <w:sz w:val="22"/>
             </w:rPr>
           </w:pPr>
-          <w:hyperlink w:anchor="_Toc453091139" w:history="1">
+          <w:hyperlink w:anchor="_Toc453169719" w:history="1">
             <w:r>
               <w:rPr>
                 <w:rStyle w:val="Hipervnculo"/>
@@ -1632,7 +1770,7 @@
                 <w:noProof/>
                 <w:webHidden/>
               </w:rPr>
-              <w:instrText xml:space="preserve"> PAGEREF _Toc453091139 \h </w:instrText>
+              <w:instrText xml:space="preserve"> PAGEREF _Toc453169719 \h </w:instrText>
             </w:r>
             <w:r>
               <w:rPr>
@@ -1652,7 +1790,7 @@
                 <w:noProof/>
                 <w:webHidden/>
               </w:rPr>
-              <w:t>30</w:t>
+              <w:t>34</w:t>
             </w:r>
             <w:r>
               <w:rPr>
@@ -1674,7 +1812,7 @@
               <w:sz w:val="22"/>
             </w:rPr>
           </w:pPr>
-          <w:hyperlink w:anchor="_Toc453091140" w:history="1">
+          <w:hyperlink w:anchor="_Toc453169720" w:history="1">
             <w:r>
               <w:rPr>
                 <w:rStyle w:val="Hipervnculo"/>
@@ -1701,7 +1839,7 @@
                 <w:noProof/>
                 <w:webHidden/>
               </w:rPr>
-              <w:instrText xml:space="preserve"> PAGEREF _Toc453091140 \h </w:instrText>
+              <w:instrText xml:space="preserve"> PAGEREF _Toc453169720 \h </w:instrText>
             </w:r>
             <w:r>
               <w:rPr>
@@ -1721,7 +1859,7 @@
                 <w:noProof/>
                 <w:webHidden/>
               </w:rPr>
-              <w:t>30</w:t>
+              <w:t>34</w:t>
             </w:r>
             <w:r>
               <w:rPr>
@@ -1743,7 +1881,7 @@
               <w:sz w:val="22"/>
             </w:rPr>
           </w:pPr>
-          <w:hyperlink w:anchor="_Toc453091141" w:history="1">
+          <w:hyperlink w:anchor="_Toc453169721" w:history="1">
             <w:r>
               <w:rPr>
                 <w:rStyle w:val="Hipervnculo"/>
@@ -1770,7 +1908,7 @@
                 <w:noProof/>
                 <w:webHidden/>
               </w:rPr>
-              <w:instrText xml:space="preserve"> PAGEREF _Toc453091141 \h </w:instrText>
+              <w:instrText xml:space="preserve"> PAGEREF _Toc453169721 \h </w:instrText>
             </w:r>
             <w:r>
               <w:rPr>
@@ -1790,7 +1928,7 @@
                 <w:noProof/>
                 <w:webHidden/>
               </w:rPr>
-              <w:t>31</w:t>
+              <w:t>35</w:t>
             </w:r>
             <w:r>
               <w:rPr>
@@ -1818,7 +1956,7 @@
       <w:pPr>
         <w:pStyle w:val="Ttulo1"/>
       </w:pPr>
-      <w:bookmarkStart w:id="0" w:name="_Toc453091120"/>
+      <w:bookmarkStart w:id="0" w:name="_Toc453169698"/>
       <w:r>
         <w:lastRenderedPageBreak/>
         <w:t>Introducción</w:t>
@@ -1863,7 +2001,7 @@
       <w:pPr>
         <w:pStyle w:val="Ttulo1"/>
       </w:pPr>
-      <w:bookmarkStart w:id="1" w:name="_Toc453091121"/>
+      <w:bookmarkStart w:id="1" w:name="_Toc453169699"/>
       <w:r>
         <w:t>Planteamiento</w:t>
       </w:r>
@@ -1918,7 +2056,7 @@
       <w:pPr>
         <w:pStyle w:val="Ttulo1"/>
       </w:pPr>
-      <w:bookmarkStart w:id="2" w:name="_Toc453091122"/>
+      <w:bookmarkStart w:id="2" w:name="_Toc453169700"/>
       <w:r>
         <w:t>Solución del problema</w:t>
       </w:r>
@@ -1946,7 +2084,7 @@
       <w:pPr>
         <w:pStyle w:val="Ttulo1"/>
       </w:pPr>
-      <w:bookmarkStart w:id="3" w:name="_Toc453091123"/>
+      <w:bookmarkStart w:id="3" w:name="_Toc453169701"/>
       <w:r>
         <w:lastRenderedPageBreak/>
         <w:t>Análisis y diseño de la aplicación</w:t>
@@ -1957,7 +2095,7 @@
       <w:pPr>
         <w:pStyle w:val="Ttulo2"/>
       </w:pPr>
-      <w:bookmarkStart w:id="4" w:name="_Toc453091124"/>
+      <w:bookmarkStart w:id="4" w:name="_Toc453169702"/>
       <w:r>
         <w:t>Requisitos de usuario</w:t>
       </w:r>
@@ -1967,7 +2105,7 @@
       <w:pPr>
         <w:pStyle w:val="Ttulo3"/>
       </w:pPr>
-      <w:bookmarkStart w:id="5" w:name="_Toc453091125"/>
+      <w:bookmarkStart w:id="5" w:name="_Toc453169703"/>
       <w:r>
         <w:t>Por parte del usuario anónimo</w:t>
       </w:r>
@@ -2017,7 +2155,7 @@
       <w:pPr>
         <w:pStyle w:val="Ttulo3"/>
       </w:pPr>
-      <w:bookmarkStart w:id="6" w:name="_Toc453091126"/>
+      <w:bookmarkStart w:id="6" w:name="_Toc453169704"/>
       <w:r>
         <w:t>P</w:t>
       </w:r>
@@ -2147,7 +2285,7 @@
       <w:pPr>
         <w:pStyle w:val="Ttulo3"/>
       </w:pPr>
-      <w:bookmarkStart w:id="7" w:name="_Toc453091127"/>
+      <w:bookmarkStart w:id="7" w:name="_Toc453169705"/>
       <w:r>
         <w:t>Por parte del dietista:</w:t>
       </w:r>
@@ -2387,7 +2525,7 @@
       <w:pPr>
         <w:pStyle w:val="Ttulo2"/>
       </w:pPr>
-      <w:bookmarkStart w:id="8" w:name="_Toc453091128"/>
+      <w:bookmarkStart w:id="8" w:name="_Toc453169706"/>
       <w:r>
         <w:lastRenderedPageBreak/>
         <w:t>Casos de uso</w:t>
@@ -2398,7 +2536,7 @@
       <w:pPr>
         <w:pStyle w:val="Ttulo3"/>
       </w:pPr>
-      <w:bookmarkStart w:id="9" w:name="_Toc453091129"/>
+      <w:bookmarkStart w:id="9" w:name="_Toc453169707"/>
       <w:r>
         <w:t>Esquema</w:t>
       </w:r>
@@ -2446,7 +2584,7 @@
       <w:pPr>
         <w:pStyle w:val="Ttulo3"/>
       </w:pPr>
-      <w:bookmarkStart w:id="10" w:name="_Toc453091130"/>
+      <w:bookmarkStart w:id="10" w:name="_Toc453169708"/>
       <w:r>
         <w:t>Casos de uso</w:t>
       </w:r>
@@ -13111,7 +13249,7 @@
       <w:pPr>
         <w:pStyle w:val="Ttulo2"/>
       </w:pPr>
-      <w:bookmarkStart w:id="11" w:name="_Toc453091131"/>
+      <w:bookmarkStart w:id="11" w:name="_Toc453169709"/>
       <w:r>
         <w:t>Diagrama Entidad/Relación</w:t>
       </w:r>
@@ -13132,12 +13270,1507 @@
       <w:pPr>
         <w:pStyle w:val="Ttulo2"/>
       </w:pPr>
-      <w:bookmarkStart w:id="12" w:name="_Toc453091132"/>
+      <w:bookmarkStart w:id="12" w:name="_Toc453169710"/>
       <w:r>
         <w:lastRenderedPageBreak/>
         <w:t>Lógica de negocio</w:t>
       </w:r>
       <w:bookmarkEnd w:id="12"/>
+    </w:p>
+    <w:p>
+      <w:pPr>
+        <w:pStyle w:val="Ttulo3"/>
+      </w:pPr>
+      <w:bookmarkStart w:id="13" w:name="_Toc453169711"/>
+      <w:r>
+        <w:t>Intercambios</w:t>
+      </w:r>
+      <w:bookmarkEnd w:id="13"/>
+    </w:p>
+    <w:p>
+      <w:pPr>
+        <w:jc w:val="both"/>
+        <w:rPr>
+          <w:b/>
+        </w:rPr>
+      </w:pPr>
+      <w:r>
+        <w:rPr>
+          <w:b/>
+        </w:rPr>
+        <w:t>Se calcula el GET (Gasto Energético Total), que es la suma de: TMBr+GA+ETA</w:t>
+      </w:r>
+    </w:p>
+    <w:p>
+      <w:pPr>
+        <w:jc w:val="both"/>
+      </w:pPr>
+      <w:r>
+        <w:t>-Metabolismo basal (TMB): se calcula con los datos de peso, edad, altura y sexo del cliente con la formula de Harry-Benedict:</w:t>
+      </w:r>
+    </w:p>
+    <w:p>
+      <w:pPr>
+        <w:jc w:val="both"/>
+      </w:pPr>
+      <w:r>
+        <w:t>Hombres: TMB = 66,47 + (13,75x peso en kg) + (5 x altura en cm) - (6,75 x edad en años)</w:t>
+      </w:r>
+    </w:p>
+    <w:p>
+      <w:pPr>
+        <w:jc w:val="both"/>
+      </w:pPr>
+      <w:r>
+        <w:t>Mujeres: TMB = 655+ (9,56 x peso en kg) + (1,85 x altura en cm) - (4,7 x edad en años)</w:t>
+      </w:r>
+    </w:p>
+    <w:p>
+      <w:pPr>
+        <w:jc w:val="both"/>
+      </w:pPr>
+      <w:r>
+        <w:t>Después se hace una corrección según edad y estado fisiológico y se obtiene el TMB real (TMBr):</w:t>
+      </w:r>
+    </w:p>
+    <w:tbl>
+      <w:tblPr>
+        <w:tblStyle w:val="Tablaconcuadrcula"/>
+        <w:tblW w:w="0" w:type="auto"/>
+        <w:jc w:val="center"/>
+        <w:tblLook w:val="04A0"/>
+      </w:tblPr>
+      <w:tblGrid>
+        <w:gridCol w:w="1384"/>
+        <w:gridCol w:w="1507"/>
+      </w:tblGrid>
+      <w:tr>
+        <w:trPr>
+          <w:jc w:val="center"/>
+        </w:trPr>
+        <w:tc>
+          <w:tcPr>
+            <w:tcW w:w="1384" w:type="dxa"/>
+          </w:tcPr>
+          <w:p>
+            <w:pPr>
+              <w:jc w:val="both"/>
+              <w:rPr>
+                <w:sz w:val="24"/>
+              </w:rPr>
+            </w:pPr>
+            <w:r>
+              <w:rPr>
+                <w:sz w:val="24"/>
+              </w:rPr>
+              <w:t>EDAD</w:t>
+            </w:r>
+          </w:p>
+        </w:tc>
+        <w:tc>
+          <w:tcPr>
+            <w:tcW w:w="1507" w:type="dxa"/>
+          </w:tcPr>
+          <w:p>
+            <w:pPr>
+              <w:jc w:val="both"/>
+              <w:rPr>
+                <w:sz w:val="24"/>
+              </w:rPr>
+            </w:pPr>
+            <w:r>
+              <w:rPr>
+                <w:sz w:val="24"/>
+              </w:rPr>
+              <w:t>%VARIACIÓN</w:t>
+            </w:r>
+          </w:p>
+          <w:p>
+            <w:pPr>
+              <w:jc w:val="both"/>
+              <w:rPr>
+                <w:sz w:val="24"/>
+              </w:rPr>
+            </w:pPr>
+          </w:p>
+        </w:tc>
+      </w:tr>
+      <w:tr>
+        <w:trPr>
+          <w:jc w:val="center"/>
+        </w:trPr>
+        <w:tc>
+          <w:tcPr>
+            <w:tcW w:w="1384" w:type="dxa"/>
+          </w:tcPr>
+          <w:p>
+            <w:pPr>
+              <w:jc w:val="both"/>
+              <w:rPr>
+                <w:sz w:val="24"/>
+              </w:rPr>
+            </w:pPr>
+            <w:r>
+              <w:rPr>
+                <w:sz w:val="24"/>
+              </w:rPr>
+              <w:t>&lt;40</w:t>
+            </w:r>
+          </w:p>
+        </w:tc>
+        <w:tc>
+          <w:tcPr>
+            <w:tcW w:w="1507" w:type="dxa"/>
+          </w:tcPr>
+          <w:p>
+            <w:pPr>
+              <w:jc w:val="both"/>
+              <w:rPr>
+                <w:sz w:val="24"/>
+              </w:rPr>
+            </w:pPr>
+            <w:r>
+              <w:rPr>
+                <w:sz w:val="24"/>
+              </w:rPr>
+              <w:t>Igual</w:t>
+            </w:r>
+          </w:p>
+        </w:tc>
+      </w:tr>
+      <w:tr>
+        <w:trPr>
+          <w:jc w:val="center"/>
+        </w:trPr>
+        <w:tc>
+          <w:tcPr>
+            <w:tcW w:w="1384" w:type="dxa"/>
+          </w:tcPr>
+          <w:p>
+            <w:pPr>
+              <w:jc w:val="both"/>
+              <w:rPr>
+                <w:sz w:val="24"/>
+              </w:rPr>
+            </w:pPr>
+            <w:r>
+              <w:rPr>
+                <w:sz w:val="24"/>
+              </w:rPr>
+              <w:t>40-49 años</w:t>
+            </w:r>
+          </w:p>
+        </w:tc>
+        <w:tc>
+          <w:tcPr>
+            <w:tcW w:w="1507" w:type="dxa"/>
+          </w:tcPr>
+          <w:p>
+            <w:pPr>
+              <w:jc w:val="both"/>
+              <w:rPr>
+                <w:sz w:val="24"/>
+              </w:rPr>
+            </w:pPr>
+            <w:r>
+              <w:rPr>
+                <w:sz w:val="24"/>
+              </w:rPr>
+              <w:t>-5%</w:t>
+            </w:r>
+          </w:p>
+        </w:tc>
+      </w:tr>
+      <w:tr>
+        <w:trPr>
+          <w:jc w:val="center"/>
+        </w:trPr>
+        <w:tc>
+          <w:tcPr>
+            <w:tcW w:w="1384" w:type="dxa"/>
+          </w:tcPr>
+          <w:p>
+            <w:pPr>
+              <w:jc w:val="both"/>
+              <w:rPr>
+                <w:sz w:val="24"/>
+              </w:rPr>
+            </w:pPr>
+            <w:r>
+              <w:rPr>
+                <w:sz w:val="24"/>
+              </w:rPr>
+              <w:t>50-59 años</w:t>
+            </w:r>
+          </w:p>
+        </w:tc>
+        <w:tc>
+          <w:tcPr>
+            <w:tcW w:w="1507" w:type="dxa"/>
+          </w:tcPr>
+          <w:p>
+            <w:pPr>
+              <w:jc w:val="both"/>
+              <w:rPr>
+                <w:sz w:val="24"/>
+              </w:rPr>
+            </w:pPr>
+            <w:r>
+              <w:rPr>
+                <w:sz w:val="24"/>
+              </w:rPr>
+              <w:t>-10%</w:t>
+            </w:r>
+          </w:p>
+        </w:tc>
+      </w:tr>
+      <w:tr>
+        <w:trPr>
+          <w:jc w:val="center"/>
+        </w:trPr>
+        <w:tc>
+          <w:tcPr>
+            <w:tcW w:w="1384" w:type="dxa"/>
+          </w:tcPr>
+          <w:p>
+            <w:pPr>
+              <w:jc w:val="both"/>
+              <w:rPr>
+                <w:sz w:val="24"/>
+              </w:rPr>
+            </w:pPr>
+            <w:r>
+              <w:rPr>
+                <w:sz w:val="24"/>
+              </w:rPr>
+              <w:t>60-69 años</w:t>
+            </w:r>
+          </w:p>
+        </w:tc>
+        <w:tc>
+          <w:tcPr>
+            <w:tcW w:w="1507" w:type="dxa"/>
+          </w:tcPr>
+          <w:p>
+            <w:pPr>
+              <w:jc w:val="both"/>
+              <w:rPr>
+                <w:sz w:val="24"/>
+              </w:rPr>
+            </w:pPr>
+            <w:r>
+              <w:rPr>
+                <w:sz w:val="24"/>
+              </w:rPr>
+              <w:t>-20%</w:t>
+            </w:r>
+          </w:p>
+        </w:tc>
+      </w:tr>
+      <w:tr>
+        <w:trPr>
+          <w:jc w:val="center"/>
+        </w:trPr>
+        <w:tc>
+          <w:tcPr>
+            <w:tcW w:w="1384" w:type="dxa"/>
+          </w:tcPr>
+          <w:p>
+            <w:pPr>
+              <w:jc w:val="both"/>
+              <w:rPr>
+                <w:sz w:val="24"/>
+              </w:rPr>
+            </w:pPr>
+            <w:r>
+              <w:rPr>
+                <w:sz w:val="24"/>
+              </w:rPr>
+              <w:t>&lt;70</w:t>
+            </w:r>
+          </w:p>
+        </w:tc>
+        <w:tc>
+          <w:tcPr>
+            <w:tcW w:w="1507" w:type="dxa"/>
+          </w:tcPr>
+          <w:p>
+            <w:pPr>
+              <w:jc w:val="both"/>
+              <w:rPr>
+                <w:sz w:val="24"/>
+              </w:rPr>
+            </w:pPr>
+            <w:r>
+              <w:rPr>
+                <w:sz w:val="24"/>
+              </w:rPr>
+              <w:t>-30%</w:t>
+            </w:r>
+          </w:p>
+        </w:tc>
+      </w:tr>
+      <w:tr>
+        <w:trPr>
+          <w:jc w:val="center"/>
+        </w:trPr>
+        <w:tc>
+          <w:tcPr>
+            <w:tcW w:w="1384" w:type="dxa"/>
+          </w:tcPr>
+          <w:p>
+            <w:pPr>
+              <w:jc w:val="both"/>
+              <w:rPr>
+                <w:sz w:val="24"/>
+              </w:rPr>
+            </w:pPr>
+            <w:r>
+              <w:rPr>
+                <w:sz w:val="24"/>
+              </w:rPr>
+              <w:t>Gestación</w:t>
+            </w:r>
+          </w:p>
+        </w:tc>
+        <w:tc>
+          <w:tcPr>
+            <w:tcW w:w="1507" w:type="dxa"/>
+          </w:tcPr>
+          <w:p>
+            <w:pPr>
+              <w:jc w:val="both"/>
+              <w:rPr>
+                <w:sz w:val="24"/>
+              </w:rPr>
+            </w:pPr>
+            <w:r>
+              <w:rPr>
+                <w:sz w:val="24"/>
+              </w:rPr>
+              <w:t>+200Kcal/día</w:t>
+            </w:r>
+          </w:p>
+        </w:tc>
+      </w:tr>
+    </w:tbl>
+    <w:p>
+      <w:pPr>
+        <w:jc w:val="both"/>
+      </w:pPr>
+    </w:p>
+    <w:p>
+      <w:pPr>
+        <w:jc w:val="both"/>
+      </w:pPr>
+      <w:r>
+        <w:t>-Gasto por actividad (GA): se calcula multiplicando el valor asociado a cada nivel de actividad por el TMBr:</w:t>
+      </w:r>
+    </w:p>
+    <w:p>
+      <w:pPr>
+        <w:jc w:val="both"/>
+      </w:pPr>
+      <w:r>
+        <w:t>Muy ligera: GA=0,2 * TMBr</w:t>
+      </w:r>
+    </w:p>
+    <w:p>
+      <w:pPr>
+        <w:jc w:val="both"/>
+      </w:pPr>
+      <w:r>
+        <w:t>Ligera: GA= 0,3 * TMBr</w:t>
+      </w:r>
+    </w:p>
+    <w:p>
+      <w:pPr>
+        <w:jc w:val="both"/>
+      </w:pPr>
+      <w:r>
+        <w:t>Moderada: GA= 0,5 * TMBr</w:t>
+      </w:r>
+    </w:p>
+    <w:p>
+      <w:pPr>
+        <w:jc w:val="both"/>
+      </w:pPr>
+      <w:r>
+        <w:t>Intensa: GA= 1 * TMBr</w:t>
+      </w:r>
+    </w:p>
+    <w:p>
+      <w:pPr>
+        <w:jc w:val="both"/>
+      </w:pPr>
+      <w:r>
+        <w:t xml:space="preserve">-Efecto térmico de los alimentos (ETA): Es el gasto por la ingestión de comida, digestión, absorción, transporte, metabolismo, almacenamiento y eliminación de los nutrientes. Representa el 10% del total de energía. </w:t>
+      </w:r>
+    </w:p>
+    <w:p>
+      <w:pPr>
+        <w:jc w:val="both"/>
+      </w:pPr>
+      <w:r>
+        <w:t>Se obtiene (TMBr + GA) * 0,1.</w:t>
+      </w:r>
+    </w:p>
+    <w:p>
+      <w:pPr>
+        <w:jc w:val="both"/>
+        <w:rPr>
+          <w:b/>
+        </w:rPr>
+      </w:pPr>
+      <w:r>
+        <w:rPr>
+          <w:b/>
+        </w:rPr>
+        <w:t>Una vez tenemos el GET se reparten las Kcal/día:</w:t>
+      </w:r>
+    </w:p>
+    <w:p>
+      <w:pPr>
+        <w:jc w:val="both"/>
+      </w:pPr>
+      <w:r>
+        <w:t>Kcal Hidratos de Carbono: 55% GET</w:t>
+      </w:r>
+    </w:p>
+    <w:p>
+      <w:pPr>
+        <w:jc w:val="both"/>
+      </w:pPr>
+      <w:r>
+        <w:t>Kcal Grasas: 30% GET</w:t>
+      </w:r>
+    </w:p>
+    <w:p>
+      <w:pPr>
+        <w:jc w:val="both"/>
+      </w:pPr>
+      <w:r>
+        <w:lastRenderedPageBreak/>
+        <w:t>Kcal Proteínas: 15% GET</w:t>
+      </w:r>
+    </w:p>
+    <w:p>
+      <w:pPr>
+        <w:jc w:val="both"/>
+      </w:pPr>
+    </w:p>
+    <w:p>
+      <w:pPr>
+        <w:jc w:val="both"/>
+        <w:rPr>
+          <w:b/>
+        </w:rPr>
+      </w:pPr>
+      <w:r>
+        <w:rPr>
+          <w:b/>
+        </w:rPr>
+        <w:t>Luego se pasan las Kcal/día a gramos, para ello hay que dividir por el valor energético de cada macro nutriente:</w:t>
+      </w:r>
+    </w:p>
+    <w:p>
+      <w:pPr>
+        <w:jc w:val="both"/>
+      </w:pPr>
+      <w:r>
+        <w:t>Gramos Hidratos de Carbono: 1g = 4 Kcal; Kcal HC /4</w:t>
+      </w:r>
+    </w:p>
+    <w:p>
+      <w:pPr>
+        <w:jc w:val="both"/>
+      </w:pPr>
+      <w:r>
+        <w:t>Gramos Grasas: 1g = 9 Kcal; Kcal Grasas /9</w:t>
+      </w:r>
+    </w:p>
+    <w:p>
+      <w:pPr>
+        <w:jc w:val="both"/>
+      </w:pPr>
+      <w:r>
+        <w:t>Gramos Proteínas: 1g = 4 Kcal; Kcal Proteínas/4</w:t>
+      </w:r>
+    </w:p>
+    <w:p>
+      <w:pPr>
+        <w:jc w:val="both"/>
+        <w:rPr>
+          <w:b/>
+        </w:rPr>
+      </w:pPr>
+      <w:r>
+        <w:rPr>
+          <w:b/>
+        </w:rPr>
+        <w:t>Para pasar los gramos de cada macro nutriente a intercambios hay que dividir entre 10 pues un intercambio son 10g.</w:t>
+      </w:r>
+    </w:p>
+    <w:p>
+      <w:pPr>
+        <w:jc w:val="both"/>
+      </w:pPr>
+      <w:r>
+        <w:t>Intercambios Hidratos de Carbono: Gramos HC/10</w:t>
+      </w:r>
+    </w:p>
+    <w:p>
+      <w:pPr>
+        <w:jc w:val="both"/>
+      </w:pPr>
+      <w:r>
+        <w:t>Intercambios Grasas: Gramos Grasas/10</w:t>
+      </w:r>
+    </w:p>
+    <w:p>
+      <w:pPr>
+        <w:jc w:val="both"/>
+      </w:pPr>
+      <w:r>
+        <w:t>Intercambios Proteínas: Gramos Proteínas/10</w:t>
+      </w:r>
+    </w:p>
+    <w:p>
+      <w:pPr>
+        <w:jc w:val="both"/>
+        <w:rPr>
+          <w:b/>
+        </w:rPr>
+      </w:pPr>
+      <w:r>
+        <w:rPr>
+          <w:b/>
+        </w:rPr>
+        <w:t>Distribuimos los intercambios que resultan según los 6 tipos de alimentos que reconoce este sistema:</w:t>
+      </w:r>
+    </w:p>
+    <w:p>
+      <w:pPr>
+        <w:jc w:val="both"/>
+      </w:pPr>
+      <w:r>
+        <w:t>Hidratos de Carbono:</w:t>
+      </w:r>
+    </w:p>
+    <w:p>
+      <w:pPr>
+        <w:jc w:val="both"/>
+      </w:pPr>
+      <w:r>
+        <w:t>22% Fruta: 0,22 x Intercambios H de C</w:t>
+      </w:r>
+    </w:p>
+    <w:p>
+      <w:pPr>
+        <w:jc w:val="both"/>
+      </w:pPr>
+      <w:r>
+        <w:t>7% Verdura: 0,07 x Intercambios H de C</w:t>
+      </w:r>
+    </w:p>
+    <w:p>
+      <w:pPr>
+        <w:jc w:val="both"/>
+      </w:pPr>
+      <w:r>
+        <w:t>10% Lácteos: 0,1 x Intercambios H de C</w:t>
+      </w:r>
+    </w:p>
+    <w:p>
+      <w:pPr>
+        <w:jc w:val="both"/>
+      </w:pPr>
+      <w:r>
+        <w:t>61% Farináceos: 0,61 x Intercambios H de C</w:t>
+      </w:r>
+    </w:p>
+    <w:p>
+      <w:pPr>
+        <w:jc w:val="both"/>
+      </w:pPr>
+      <w:r>
+        <w:t>66%Grasas: 0,66 x Intercambios Grasas</w:t>
+      </w:r>
+    </w:p>
+    <w:p>
+      <w:pPr>
+        <w:jc w:val="both"/>
+      </w:pPr>
+      <w:r>
+        <w:t>75%Proteínas: 0,75x Intercambios Proteínas</w:t>
+      </w:r>
+    </w:p>
+    <w:p>
+      <w:pPr>
+        <w:jc w:val="both"/>
+      </w:pPr>
+      <w:r>
+        <w:t xml:space="preserve">Las grasas y proteínas no se consideran enteras porque ya están añadidas en el resto de los alimentos. </w:t>
+      </w:r>
+    </w:p>
+    <w:p>
+      <w:pPr>
+        <w:jc w:val="both"/>
+        <w:rPr>
+          <w:b/>
+        </w:rPr>
+      </w:pPr>
+    </w:p>
+    <w:p>
+      <w:pPr>
+        <w:jc w:val="both"/>
+        <w:rPr>
+          <w:b/>
+        </w:rPr>
+      </w:pPr>
+    </w:p>
+    <w:p>
+      <w:pPr>
+        <w:jc w:val="both"/>
+        <w:rPr>
+          <w:b/>
+        </w:rPr>
+      </w:pPr>
+    </w:p>
+    <w:p>
+      <w:pPr>
+        <w:jc w:val="both"/>
+        <w:rPr>
+          <w:b/>
+        </w:rPr>
+      </w:pPr>
+    </w:p>
+    <w:p>
+      <w:pPr>
+        <w:jc w:val="both"/>
+        <w:rPr>
+          <w:b/>
+        </w:rPr>
+      </w:pPr>
+      <w:r>
+        <w:rPr>
+          <w:b/>
+        </w:rPr>
+        <w:lastRenderedPageBreak/>
+        <w:t>Después de distribuyen en el día:</w:t>
+      </w:r>
+    </w:p>
+    <w:p>
+      <w:pPr>
+        <w:jc w:val="both"/>
+      </w:pPr>
+      <w:r>
+        <w:t>Distribución de los intercambio para 4 ingestas:</w:t>
+      </w:r>
+    </w:p>
+    <w:tbl>
+      <w:tblPr>
+        <w:tblStyle w:val="Tablaconcuadrcula"/>
+        <w:tblW w:w="0" w:type="auto"/>
+        <w:tblLook w:val="04A0"/>
+      </w:tblPr>
+      <w:tblGrid>
+        <w:gridCol w:w="1234"/>
+        <w:gridCol w:w="1235"/>
+        <w:gridCol w:w="1235"/>
+        <w:gridCol w:w="1235"/>
+        <w:gridCol w:w="1235"/>
+        <w:gridCol w:w="1235"/>
+        <w:gridCol w:w="1235"/>
+      </w:tblGrid>
+      <w:tr>
+        <w:tc>
+          <w:tcPr>
+            <w:tcW w:w="1234" w:type="dxa"/>
+          </w:tcPr>
+          <w:p>
+            <w:pPr>
+              <w:jc w:val="both"/>
+              <w:rPr>
+                <w:sz w:val="24"/>
+              </w:rPr>
+            </w:pPr>
+          </w:p>
+        </w:tc>
+        <w:tc>
+          <w:tcPr>
+            <w:tcW w:w="1235" w:type="dxa"/>
+          </w:tcPr>
+          <w:p>
+            <w:pPr>
+              <w:jc w:val="both"/>
+              <w:rPr>
+                <w:sz w:val="24"/>
+              </w:rPr>
+            </w:pPr>
+            <w:r>
+              <w:rPr>
+                <w:sz w:val="24"/>
+              </w:rPr>
+              <w:t>Lácteos</w:t>
+            </w:r>
+          </w:p>
+        </w:tc>
+        <w:tc>
+          <w:tcPr>
+            <w:tcW w:w="1235" w:type="dxa"/>
+          </w:tcPr>
+          <w:p>
+            <w:pPr>
+              <w:jc w:val="both"/>
+              <w:rPr>
+                <w:sz w:val="24"/>
+              </w:rPr>
+            </w:pPr>
+            <w:r>
+              <w:rPr>
+                <w:sz w:val="24"/>
+              </w:rPr>
+              <w:t>Proteínas</w:t>
+            </w:r>
+          </w:p>
+        </w:tc>
+        <w:tc>
+          <w:tcPr>
+            <w:tcW w:w="1235" w:type="dxa"/>
+          </w:tcPr>
+          <w:p>
+            <w:pPr>
+              <w:jc w:val="both"/>
+              <w:rPr>
+                <w:sz w:val="24"/>
+              </w:rPr>
+            </w:pPr>
+            <w:r>
+              <w:rPr>
+                <w:sz w:val="24"/>
+              </w:rPr>
+              <w:t>Verduras</w:t>
+            </w:r>
+          </w:p>
+        </w:tc>
+        <w:tc>
+          <w:tcPr>
+            <w:tcW w:w="1235" w:type="dxa"/>
+          </w:tcPr>
+          <w:p>
+            <w:pPr>
+              <w:jc w:val="both"/>
+              <w:rPr>
+                <w:sz w:val="24"/>
+              </w:rPr>
+            </w:pPr>
+            <w:r>
+              <w:rPr>
+                <w:sz w:val="24"/>
+              </w:rPr>
+              <w:t>H. de C.</w:t>
+            </w:r>
+          </w:p>
+        </w:tc>
+        <w:tc>
+          <w:tcPr>
+            <w:tcW w:w="1235" w:type="dxa"/>
+          </w:tcPr>
+          <w:p>
+            <w:pPr>
+              <w:jc w:val="both"/>
+              <w:rPr>
+                <w:sz w:val="24"/>
+              </w:rPr>
+            </w:pPr>
+            <w:r>
+              <w:rPr>
+                <w:sz w:val="24"/>
+              </w:rPr>
+              <w:t>Frutas</w:t>
+            </w:r>
+          </w:p>
+        </w:tc>
+        <w:tc>
+          <w:tcPr>
+            <w:tcW w:w="1235" w:type="dxa"/>
+          </w:tcPr>
+          <w:p>
+            <w:pPr>
+              <w:jc w:val="both"/>
+              <w:rPr>
+                <w:sz w:val="24"/>
+              </w:rPr>
+            </w:pPr>
+            <w:r>
+              <w:rPr>
+                <w:sz w:val="24"/>
+              </w:rPr>
+              <w:t>Grasas</w:t>
+            </w:r>
+          </w:p>
+          <w:p>
+            <w:pPr>
+              <w:jc w:val="both"/>
+              <w:rPr>
+                <w:sz w:val="24"/>
+              </w:rPr>
+            </w:pPr>
+          </w:p>
+        </w:tc>
+      </w:tr>
+      <w:tr>
+        <w:tc>
+          <w:tcPr>
+            <w:tcW w:w="1234" w:type="dxa"/>
+          </w:tcPr>
+          <w:p>
+            <w:pPr>
+              <w:jc w:val="both"/>
+              <w:rPr>
+                <w:sz w:val="24"/>
+              </w:rPr>
+            </w:pPr>
+            <w:r>
+              <w:rPr>
+                <w:sz w:val="24"/>
+              </w:rPr>
+              <w:t>Desayuno</w:t>
+            </w:r>
+          </w:p>
+        </w:tc>
+        <w:tc>
+          <w:tcPr>
+            <w:tcW w:w="1235" w:type="dxa"/>
+          </w:tcPr>
+          <w:p>
+            <w:pPr>
+              <w:jc w:val="both"/>
+              <w:rPr>
+                <w:sz w:val="24"/>
+              </w:rPr>
+            </w:pPr>
+            <w:r>
+              <w:rPr>
+                <w:sz w:val="24"/>
+              </w:rPr>
+              <w:t>50% I</w:t>
+            </w:r>
+          </w:p>
+        </w:tc>
+        <w:tc>
+          <w:tcPr>
+            <w:tcW w:w="1235" w:type="dxa"/>
+          </w:tcPr>
+          <w:p>
+            <w:pPr>
+              <w:jc w:val="both"/>
+              <w:rPr>
+                <w:sz w:val="24"/>
+              </w:rPr>
+            </w:pPr>
+            <w:r>
+              <w:rPr>
+                <w:sz w:val="24"/>
+              </w:rPr>
+              <w:t>15% I</w:t>
+            </w:r>
+          </w:p>
+        </w:tc>
+        <w:tc>
+          <w:tcPr>
+            <w:tcW w:w="1235" w:type="dxa"/>
+          </w:tcPr>
+          <w:p>
+            <w:pPr>
+              <w:jc w:val="both"/>
+              <w:rPr>
+                <w:sz w:val="24"/>
+              </w:rPr>
+            </w:pPr>
+          </w:p>
+        </w:tc>
+        <w:tc>
+          <w:tcPr>
+            <w:tcW w:w="1235" w:type="dxa"/>
+          </w:tcPr>
+          <w:p>
+            <w:pPr>
+              <w:jc w:val="both"/>
+              <w:rPr>
+                <w:sz w:val="24"/>
+              </w:rPr>
+            </w:pPr>
+            <w:r>
+              <w:rPr>
+                <w:sz w:val="24"/>
+              </w:rPr>
+              <w:t>15% I</w:t>
+            </w:r>
+          </w:p>
+        </w:tc>
+        <w:tc>
+          <w:tcPr>
+            <w:tcW w:w="1235" w:type="dxa"/>
+          </w:tcPr>
+          <w:p>
+            <w:pPr>
+              <w:jc w:val="both"/>
+              <w:rPr>
+                <w:sz w:val="24"/>
+              </w:rPr>
+            </w:pPr>
+            <w:r>
+              <w:rPr>
+                <w:sz w:val="24"/>
+              </w:rPr>
+              <w:t>33% I</w:t>
+            </w:r>
+          </w:p>
+        </w:tc>
+        <w:tc>
+          <w:tcPr>
+            <w:tcW w:w="1235" w:type="dxa"/>
+          </w:tcPr>
+          <w:p>
+            <w:pPr>
+              <w:jc w:val="both"/>
+              <w:rPr>
+                <w:sz w:val="24"/>
+              </w:rPr>
+            </w:pPr>
+            <w:r>
+              <w:rPr>
+                <w:sz w:val="24"/>
+              </w:rPr>
+              <w:t>10% I</w:t>
+            </w:r>
+          </w:p>
+        </w:tc>
+      </w:tr>
+      <w:tr>
+        <w:tc>
+          <w:tcPr>
+            <w:tcW w:w="1234" w:type="dxa"/>
+          </w:tcPr>
+          <w:p>
+            <w:pPr>
+              <w:jc w:val="both"/>
+              <w:rPr>
+                <w:sz w:val="24"/>
+              </w:rPr>
+            </w:pPr>
+            <w:r>
+              <w:rPr>
+                <w:sz w:val="24"/>
+              </w:rPr>
+              <w:t>Almuerzo</w:t>
+            </w:r>
+          </w:p>
+        </w:tc>
+        <w:tc>
+          <w:tcPr>
+            <w:tcW w:w="1235" w:type="dxa"/>
+          </w:tcPr>
+          <w:p>
+            <w:pPr>
+              <w:jc w:val="both"/>
+              <w:rPr>
+                <w:sz w:val="24"/>
+              </w:rPr>
+            </w:pPr>
+          </w:p>
+        </w:tc>
+        <w:tc>
+          <w:tcPr>
+            <w:tcW w:w="1235" w:type="dxa"/>
+          </w:tcPr>
+          <w:p>
+            <w:pPr>
+              <w:jc w:val="both"/>
+              <w:rPr>
+                <w:sz w:val="24"/>
+              </w:rPr>
+            </w:pPr>
+            <w:r>
+              <w:rPr>
+                <w:sz w:val="24"/>
+              </w:rPr>
+              <w:t>40% I</w:t>
+            </w:r>
+          </w:p>
+        </w:tc>
+        <w:tc>
+          <w:tcPr>
+            <w:tcW w:w="1235" w:type="dxa"/>
+          </w:tcPr>
+          <w:p>
+            <w:pPr>
+              <w:jc w:val="both"/>
+              <w:rPr>
+                <w:sz w:val="24"/>
+              </w:rPr>
+            </w:pPr>
+            <w:r>
+              <w:rPr>
+                <w:sz w:val="24"/>
+              </w:rPr>
+              <w:t>50% I</w:t>
+            </w:r>
+          </w:p>
+        </w:tc>
+        <w:tc>
+          <w:tcPr>
+            <w:tcW w:w="1235" w:type="dxa"/>
+          </w:tcPr>
+          <w:p>
+            <w:pPr>
+              <w:jc w:val="both"/>
+              <w:rPr>
+                <w:sz w:val="24"/>
+              </w:rPr>
+            </w:pPr>
+            <w:r>
+              <w:rPr>
+                <w:sz w:val="24"/>
+              </w:rPr>
+              <w:t>35% I</w:t>
+            </w:r>
+          </w:p>
+        </w:tc>
+        <w:tc>
+          <w:tcPr>
+            <w:tcW w:w="1235" w:type="dxa"/>
+          </w:tcPr>
+          <w:p>
+            <w:pPr>
+              <w:jc w:val="both"/>
+              <w:rPr>
+                <w:sz w:val="24"/>
+              </w:rPr>
+            </w:pPr>
+            <w:r>
+              <w:rPr>
+                <w:sz w:val="24"/>
+              </w:rPr>
+              <w:t>33% I</w:t>
+            </w:r>
+          </w:p>
+        </w:tc>
+        <w:tc>
+          <w:tcPr>
+            <w:tcW w:w="1235" w:type="dxa"/>
+          </w:tcPr>
+          <w:p>
+            <w:pPr>
+              <w:jc w:val="both"/>
+              <w:rPr>
+                <w:sz w:val="24"/>
+              </w:rPr>
+            </w:pPr>
+            <w:r>
+              <w:rPr>
+                <w:sz w:val="24"/>
+              </w:rPr>
+              <w:t>40% I</w:t>
+            </w:r>
+          </w:p>
+        </w:tc>
+      </w:tr>
+      <w:tr>
+        <w:tc>
+          <w:tcPr>
+            <w:tcW w:w="1234" w:type="dxa"/>
+          </w:tcPr>
+          <w:p>
+            <w:pPr>
+              <w:jc w:val="both"/>
+              <w:rPr>
+                <w:sz w:val="24"/>
+              </w:rPr>
+            </w:pPr>
+            <w:r>
+              <w:rPr>
+                <w:sz w:val="24"/>
+              </w:rPr>
+              <w:t>Merienda</w:t>
+            </w:r>
+          </w:p>
+        </w:tc>
+        <w:tc>
+          <w:tcPr>
+            <w:tcW w:w="1235" w:type="dxa"/>
+          </w:tcPr>
+          <w:p>
+            <w:pPr>
+              <w:jc w:val="both"/>
+              <w:rPr>
+                <w:sz w:val="24"/>
+              </w:rPr>
+            </w:pPr>
+            <w:r>
+              <w:rPr>
+                <w:sz w:val="24"/>
+              </w:rPr>
+              <w:t>50% I</w:t>
+            </w:r>
+          </w:p>
+        </w:tc>
+        <w:tc>
+          <w:tcPr>
+            <w:tcW w:w="1235" w:type="dxa"/>
+          </w:tcPr>
+          <w:p>
+            <w:pPr>
+              <w:jc w:val="both"/>
+              <w:rPr>
+                <w:sz w:val="24"/>
+              </w:rPr>
+            </w:pPr>
+            <w:r>
+              <w:rPr>
+                <w:sz w:val="24"/>
+              </w:rPr>
+              <w:t>15% I</w:t>
+            </w:r>
+          </w:p>
+        </w:tc>
+        <w:tc>
+          <w:tcPr>
+            <w:tcW w:w="1235" w:type="dxa"/>
+          </w:tcPr>
+          <w:p>
+            <w:pPr>
+              <w:jc w:val="both"/>
+              <w:rPr>
+                <w:sz w:val="24"/>
+              </w:rPr>
+            </w:pPr>
+          </w:p>
+        </w:tc>
+        <w:tc>
+          <w:tcPr>
+            <w:tcW w:w="1235" w:type="dxa"/>
+          </w:tcPr>
+          <w:p>
+            <w:pPr>
+              <w:jc w:val="both"/>
+              <w:rPr>
+                <w:sz w:val="24"/>
+              </w:rPr>
+            </w:pPr>
+            <w:r>
+              <w:rPr>
+                <w:sz w:val="24"/>
+              </w:rPr>
+              <w:t>15% I</w:t>
+            </w:r>
+          </w:p>
+        </w:tc>
+        <w:tc>
+          <w:tcPr>
+            <w:tcW w:w="1235" w:type="dxa"/>
+          </w:tcPr>
+          <w:p>
+            <w:pPr>
+              <w:jc w:val="both"/>
+              <w:rPr>
+                <w:sz w:val="24"/>
+              </w:rPr>
+            </w:pPr>
+          </w:p>
+        </w:tc>
+        <w:tc>
+          <w:tcPr>
+            <w:tcW w:w="1235" w:type="dxa"/>
+          </w:tcPr>
+          <w:p>
+            <w:pPr>
+              <w:jc w:val="both"/>
+              <w:rPr>
+                <w:sz w:val="24"/>
+              </w:rPr>
+            </w:pPr>
+            <w:r>
+              <w:rPr>
+                <w:sz w:val="24"/>
+              </w:rPr>
+              <w:t>10% I</w:t>
+            </w:r>
+          </w:p>
+        </w:tc>
+      </w:tr>
+      <w:tr>
+        <w:tc>
+          <w:tcPr>
+            <w:tcW w:w="1234" w:type="dxa"/>
+          </w:tcPr>
+          <w:p>
+            <w:pPr>
+              <w:jc w:val="both"/>
+              <w:rPr>
+                <w:sz w:val="24"/>
+              </w:rPr>
+            </w:pPr>
+            <w:r>
+              <w:rPr>
+                <w:sz w:val="24"/>
+              </w:rPr>
+              <w:t>Cena</w:t>
+            </w:r>
+          </w:p>
+        </w:tc>
+        <w:tc>
+          <w:tcPr>
+            <w:tcW w:w="1235" w:type="dxa"/>
+          </w:tcPr>
+          <w:p>
+            <w:pPr>
+              <w:jc w:val="both"/>
+              <w:rPr>
+                <w:sz w:val="24"/>
+              </w:rPr>
+            </w:pPr>
+          </w:p>
+        </w:tc>
+        <w:tc>
+          <w:tcPr>
+            <w:tcW w:w="1235" w:type="dxa"/>
+          </w:tcPr>
+          <w:p>
+            <w:pPr>
+              <w:jc w:val="both"/>
+              <w:rPr>
+                <w:sz w:val="24"/>
+              </w:rPr>
+            </w:pPr>
+            <w:r>
+              <w:rPr>
+                <w:sz w:val="24"/>
+              </w:rPr>
+              <w:t>30% I</w:t>
+            </w:r>
+          </w:p>
+        </w:tc>
+        <w:tc>
+          <w:tcPr>
+            <w:tcW w:w="1235" w:type="dxa"/>
+          </w:tcPr>
+          <w:p>
+            <w:pPr>
+              <w:jc w:val="both"/>
+              <w:rPr>
+                <w:sz w:val="24"/>
+              </w:rPr>
+            </w:pPr>
+            <w:r>
+              <w:rPr>
+                <w:sz w:val="24"/>
+              </w:rPr>
+              <w:t>50% I</w:t>
+            </w:r>
+          </w:p>
+        </w:tc>
+        <w:tc>
+          <w:tcPr>
+            <w:tcW w:w="1235" w:type="dxa"/>
+          </w:tcPr>
+          <w:p>
+            <w:pPr>
+              <w:jc w:val="both"/>
+              <w:rPr>
+                <w:sz w:val="24"/>
+              </w:rPr>
+            </w:pPr>
+            <w:r>
+              <w:rPr>
+                <w:sz w:val="24"/>
+              </w:rPr>
+              <w:t>35% I</w:t>
+            </w:r>
+          </w:p>
+        </w:tc>
+        <w:tc>
+          <w:tcPr>
+            <w:tcW w:w="1235" w:type="dxa"/>
+          </w:tcPr>
+          <w:p>
+            <w:pPr>
+              <w:jc w:val="both"/>
+              <w:rPr>
+                <w:sz w:val="24"/>
+              </w:rPr>
+            </w:pPr>
+            <w:r>
+              <w:rPr>
+                <w:sz w:val="24"/>
+              </w:rPr>
+              <w:t>33% I</w:t>
+            </w:r>
+          </w:p>
+        </w:tc>
+        <w:tc>
+          <w:tcPr>
+            <w:tcW w:w="1235" w:type="dxa"/>
+          </w:tcPr>
+          <w:p>
+            <w:pPr>
+              <w:jc w:val="both"/>
+              <w:rPr>
+                <w:sz w:val="24"/>
+              </w:rPr>
+            </w:pPr>
+            <w:r>
+              <w:rPr>
+                <w:sz w:val="24"/>
+              </w:rPr>
+              <w:t>40% I</w:t>
+            </w:r>
+          </w:p>
+        </w:tc>
+      </w:tr>
+    </w:tbl>
+    <w:p>
+      <w:pPr>
+        <w:jc w:val="both"/>
+      </w:pPr>
+    </w:p>
+    <w:p>
+      <w:pPr>
+        <w:jc w:val="both"/>
+      </w:pPr>
+      <w:r>
+        <w:t>Se redondea:</w:t>
+      </w:r>
+    </w:p>
+    <w:p>
+      <w:pPr>
+        <w:jc w:val="both"/>
+      </w:pPr>
+      <w:r>
+        <w:t>Si el alimento es &lt; a ,25 se trunca.</w:t>
+      </w:r>
+    </w:p>
+    <w:p>
+      <w:pPr>
+        <w:jc w:val="both"/>
+      </w:pPr>
+      <w:r>
+        <w:t>Si es &gt; o = a ,25 y &lt; que ,75 se pone en ,5</w:t>
+      </w:r>
+    </w:p>
+    <w:p>
+      <w:pPr>
+        <w:jc w:val="both"/>
+      </w:pPr>
+      <w:r>
+        <w:t xml:space="preserve">Si es &gt; o = a ,75 se redondea hacia arriba. </w:t>
+      </w:r>
+    </w:p>
+    <w:p>
+      <w:pPr>
+        <w:jc w:val="both"/>
+      </w:pPr>
+    </w:p>
+    <w:p>
+      <w:pPr>
+        <w:pStyle w:val="Ttulo3"/>
+      </w:pPr>
+      <w:bookmarkStart w:id="14" w:name="_Toc453169712"/>
+      <w:r>
+        <w:t>Gráficas</w:t>
+      </w:r>
+      <w:bookmarkEnd w:id="14"/>
+    </w:p>
+    <w:p>
+      <w:pPr>
+        <w:jc w:val="both"/>
+      </w:pPr>
+      <w:r>
+        <w:t>Para poder representar gráficamente los macro y micro nutrientes primero se calcula cuanto se ha ingerido de cada uno según el alimento y la cantidad consumida de este. Así pues cuando el cliente rellena el test de los tres días añade la cantidad de cada alimento que ha comido en gramos, esos gramos deben ser corregidos con la porción comestible que tiene asociado cada alimento. Después ese dato será el utilizado para calcular que cantidad de cada nutriente que lo compone se ha ingerido. Éstos están referidos en la base de datos a 100g de alimento. Las ecuaciones serían:</w:t>
+      </w:r>
+    </w:p>
+    <w:p>
+      <w:pPr>
+        <w:jc w:val="both"/>
+      </w:pPr>
+      <w:r>
+        <w:t xml:space="preserve">Comestible: Gramos de alimento * Porción comestible /100 </w:t>
+      </w:r>
+    </w:p>
+    <w:p>
+      <w:pPr>
+        <w:jc w:val="both"/>
+      </w:pPr>
+      <w:r>
+        <w:t>Nutriente: Comestible * Nutriente/100</w:t>
+      </w:r>
+    </w:p>
+    <w:p>
+      <w:pPr>
+        <w:jc w:val="both"/>
+      </w:pPr>
+      <w:r>
+        <w:t>Directamente se van sumando cada tipo de nutriente.</w:t>
+      </w:r>
+    </w:p>
+    <w:p>
+      <w:pPr>
+        <w:jc w:val="both"/>
+      </w:pPr>
+      <w:r>
+        <w:t>Nutriente total: Comestible * Nutriente alimento 1/100 + Comestible * Nutriente alimento 2/100+ etc.</w:t>
+      </w:r>
+    </w:p>
+    <w:p>
+      <w:pPr>
+        <w:jc w:val="both"/>
+      </w:pPr>
+      <w:r>
+        <w:t>Para expresar los resultados se agrupan los nutrientes en distintas graficas ya que su estudio se hace por separado:</w:t>
+      </w:r>
+    </w:p>
+    <w:p>
+      <w:pPr>
+        <w:jc w:val="both"/>
+      </w:pPr>
+      <w:r>
+        <w:t>-Gráfica % Kcal: Relación en porcentaje entre los macro nutrientes (hidratos de carbono (glúcidos), lípidos y proteínas) siendo la suma de los tres el 100%. Con esta grafica se representa la distribución de los macro nutrientes para que el dietista la compare con la recomendada (55% H de C, 30% Lípidos, 15% Proteínas).</w:t>
+      </w:r>
+    </w:p>
+    <w:p>
+      <w:pPr>
+        <w:jc w:val="both"/>
+      </w:pPr>
+      <w:r>
+        <w:lastRenderedPageBreak/>
+        <w:t>-Perfil lipídico: Relación en porcentaje entre los tipos de ácidos grasos (Monoinsaturados, Poliinsaturados y Saturados) siendo la suma de los tres el 100%. Con esta grafica se representa la distribución de los tipos de ácidos grasos para que el dietista la compare con la recomendada (50% AGM, 25% AGS, 25%AGP).</w:t>
+      </w:r>
+    </w:p>
+    <w:p>
+      <w:pPr>
+        <w:jc w:val="both"/>
+      </w:pPr>
+      <w:r>
+        <w:t>-Gráfica fibra y colesterol: Relación porcentual entre la cantidad ingerida de colesterol y fibra con su cantidad diaria recomendada (300 mg colesterol, 25 g de fibra). Estos dos nutrientes se valoran juntos pues la ingesta de fibra afecta a la de colesterol.</w:t>
+      </w:r>
+    </w:p>
+    <w:p>
+      <w:pPr>
+        <w:jc w:val="both"/>
+      </w:pPr>
+      <w:r>
+        <w:t>- Gráfica Minerales: Relación porcentual entre la cantidad ingerida de minerales con su cantidad diaria recomendada. Los minerales y sus cantidades recomendadas son: Sodio (2000), potasio (4700), calcio (800), fósforo (800), magnesio (350), hierro (15), zinc (15) y yodo (150).</w:t>
+      </w:r>
+    </w:p>
+    <w:p>
+      <w:pPr>
+        <w:jc w:val="both"/>
+      </w:pPr>
+      <w:r>
+        <w:t>- Gráfica Vitaminas: Relación porcentual entre la cantidad ingerida de vitaminas con su cantidad diaria recomendada. Las Vitaminas y sus cantidades recomendadas son: B1 (1,5), B2 (1,7), B6 (2), B12 (2), B9 (200), B3 (19), C (60), A (1000), D (5) y E (10).</w:t>
+      </w:r>
     </w:p>
     <w:p/>
     <w:p/>
@@ -13145,21 +14778,22 @@
       <w:pPr>
         <w:pStyle w:val="Ttulo2"/>
       </w:pPr>
-      <w:bookmarkStart w:id="13" w:name="_Toc453091133"/>
-      <w:r>
+      <w:bookmarkStart w:id="15" w:name="_Toc453169713"/>
+      <w:r>
+        <w:lastRenderedPageBreak/>
         <w:t>Diseño de la interfaz</w:t>
       </w:r>
-      <w:bookmarkEnd w:id="13"/>
+      <w:bookmarkEnd w:id="15"/>
     </w:p>
     <w:p>
       <w:pPr>
         <w:pStyle w:val="Ttulo3"/>
       </w:pPr>
-      <w:bookmarkStart w:id="14" w:name="_Toc453091134"/>
+      <w:bookmarkStart w:id="16" w:name="_Toc453169714"/>
       <w:r>
         <w:t>Pantalla principal</w:t>
       </w:r>
-      <w:bookmarkEnd w:id="14"/>
+      <w:bookmarkEnd w:id="16"/>
     </w:p>
     <w:p>
       <w:r>
@@ -13210,12 +14844,12 @@
       <w:pPr>
         <w:pStyle w:val="Ttulo3"/>
       </w:pPr>
-      <w:bookmarkStart w:id="15" w:name="_Toc453091135"/>
+      <w:bookmarkStart w:id="17" w:name="_Toc453169715"/>
       <w:r>
         <w:lastRenderedPageBreak/>
         <w:t>Blog</w:t>
       </w:r>
-      <w:bookmarkEnd w:id="15"/>
+      <w:bookmarkEnd w:id="17"/>
     </w:p>
     <w:p>
       <w:r>
@@ -13240,12 +14874,12 @@
       <w:pPr>
         <w:pStyle w:val="Ttulo3"/>
       </w:pPr>
-      <w:bookmarkStart w:id="16" w:name="_Toc453091136"/>
+      <w:bookmarkStart w:id="18" w:name="_Toc453169716"/>
       <w:r>
         <w:lastRenderedPageBreak/>
         <w:t>Login</w:t>
       </w:r>
-      <w:bookmarkEnd w:id="16"/>
+      <w:bookmarkEnd w:id="18"/>
     </w:p>
     <w:p>
       <w:r>
@@ -13347,12 +14981,12 @@
       <w:pPr>
         <w:pStyle w:val="Ttulo3"/>
       </w:pPr>
-      <w:bookmarkStart w:id="17" w:name="_Toc453091137"/>
+      <w:bookmarkStart w:id="19" w:name="_Toc453169717"/>
       <w:r>
         <w:lastRenderedPageBreak/>
         <w:t>Cliente</w:t>
       </w:r>
-      <w:bookmarkEnd w:id="17"/>
+      <w:bookmarkEnd w:id="19"/>
     </w:p>
     <w:p>
       <w:r>
@@ -13443,12 +15077,12 @@
       <w:pPr>
         <w:pStyle w:val="Ttulo3"/>
       </w:pPr>
-      <w:bookmarkStart w:id="18" w:name="_Toc453091138"/>
+      <w:bookmarkStart w:id="20" w:name="_Toc453169718"/>
       <w:r>
         <w:lastRenderedPageBreak/>
         <w:t>Dietista</w:t>
       </w:r>
-      <w:bookmarkEnd w:id="18"/>
+      <w:bookmarkEnd w:id="20"/>
     </w:p>
     <w:p>
       <w:r>
@@ -13481,21 +15115,21 @@
       <w:pPr>
         <w:pStyle w:val="Ttulo1"/>
       </w:pPr>
-      <w:bookmarkStart w:id="19" w:name="_Toc453091139"/>
+      <w:bookmarkStart w:id="21" w:name="_Toc453169719"/>
       <w:r>
         <w:t>Manuales</w:t>
       </w:r>
-      <w:bookmarkEnd w:id="19"/>
+      <w:bookmarkEnd w:id="21"/>
     </w:p>
     <w:p>
       <w:pPr>
         <w:pStyle w:val="Ttulo2"/>
       </w:pPr>
-      <w:bookmarkStart w:id="20" w:name="_Toc453091140"/>
+      <w:bookmarkStart w:id="22" w:name="_Toc453169720"/>
       <w:r>
         <w:t>Instalación</w:t>
       </w:r>
-      <w:bookmarkEnd w:id="20"/>
+      <w:bookmarkEnd w:id="22"/>
     </w:p>
     <w:p>
       <w:pPr>
@@ -13601,11 +15235,11 @@
       <w:pPr>
         <w:pStyle w:val="Ttulo2"/>
       </w:pPr>
-      <w:bookmarkStart w:id="21" w:name="_Toc453091141"/>
+      <w:bookmarkStart w:id="23" w:name="_Toc453169721"/>
       <w:r>
         <w:t>Cliente</w:t>
       </w:r>
-      <w:bookmarkEnd w:id="21"/>
+      <w:bookmarkEnd w:id="23"/>
     </w:p>
     <w:sectPr>
       <w:headerReference w:type="default" r:id="rId27"/>
@@ -13685,7 +15319,7 @@
                 <w:sz w:val="32"/>
                 <w:szCs w:val="32"/>
               </w:rPr>
-              <w:t>2</w:t>
+              <w:t>4</w:t>
             </w:r>
           </w:fldSimple>
         </w:p>
@@ -16801,6 +18435,36 @@
       <w:sz w:val="24"/>
     </w:rPr>
   </w:style>
+  <w:style w:type="table" w:styleId="Tablaconcuadrcula">
+    <w:name w:val="Table Grid"/>
+    <w:basedOn w:val="Tablanormal"/>
+    <w:uiPriority w:val="59"/>
+    <w:rsid w:val="00326494"/>
+    <w:pPr>
+      <w:spacing w:after="0" w:line="240" w:lineRule="auto"/>
+    </w:pPr>
+    <w:rPr>
+      <w:rFonts w:eastAsiaTheme="minorHAnsi"/>
+      <w:lang w:eastAsia="en-US"/>
+    </w:rPr>
+    <w:tblPr>
+      <w:tblInd w:w="0" w:type="dxa"/>
+      <w:tblBorders>
+        <w:top w:val="single" w:sz="4" w:space="0" w:color="000000" w:themeColor="text1"/>
+        <w:left w:val="single" w:sz="4" w:space="0" w:color="000000" w:themeColor="text1"/>
+        <w:bottom w:val="single" w:sz="4" w:space="0" w:color="000000" w:themeColor="text1"/>
+        <w:right w:val="single" w:sz="4" w:space="0" w:color="000000" w:themeColor="text1"/>
+        <w:insideH w:val="single" w:sz="4" w:space="0" w:color="000000" w:themeColor="text1"/>
+        <w:insideV w:val="single" w:sz="4" w:space="0" w:color="000000" w:themeColor="text1"/>
+      </w:tblBorders>
+      <w:tblCellMar>
+        <w:top w:w="0" w:type="dxa"/>
+        <w:left w:w="108" w:type="dxa"/>
+        <w:bottom w:w="0" w:type="dxa"/>
+        <w:right w:w="108" w:type="dxa"/>
+      </w:tblCellMar>
+    </w:tblPr>
+  </w:style>
 </w:styles>
 </file>
 

</xml_diff>

<commit_message>
Actualizada documentacion y corrección de errores
</commit_message>
<xml_diff>
--- a/Documentación.docx
+++ b/Documentación.docx
@@ -72,7 +72,7 @@
               <w:lang w:eastAsia="en-US"/>
             </w:rPr>
             <w:pict>
-              <v:group id="_x0000_s1026" style="position:absolute;margin-left:2290.75pt;margin-top:0;width:238.15pt;height:841.95pt;z-index:251660288;mso-width-percent:400;mso-height-percent:1000;mso-position-horizontal:right;mso-position-horizontal-relative:page;mso-position-vertical:top;mso-position-vertical-relative:page;mso-width-percent:400;mso-height-percent:1000" coordorigin="7329" coordsize="4911,15840" o:allowincell="f">
+              <v:group id="_x0000_s1026" style="position:absolute;margin-left:2488.9pt;margin-top:0;width:238.15pt;height:841.95pt;z-index:251660288;mso-width-percent:400;mso-height-percent:1000;mso-position-horizontal:right;mso-position-horizontal-relative:page;mso-position-vertical:top;mso-position-vertical-relative:page;mso-width-percent:400;mso-height-percent:1000" coordorigin="7329" coordsize="4911,15840" o:allowincell="f">
                 <v:group id="_x0000_s1027" style="position:absolute;left:7344;width:4896;height:15840;mso-width-percent:400;mso-height-percent:1000;mso-position-horizontal:right;mso-position-horizontal-relative:page;mso-position-vertical:top;mso-position-vertical-relative:page;mso-width-percent:400;mso-height-percent:1000" coordorigin="7560" coordsize="4700,15840" o:allowincell="f">
                   <v:rect id="_x0000_s1028" style="position:absolute;left:7755;width:4505;height:15840;mso-height-percent:1000;mso-position-vertical:top;mso-position-vertical-relative:page;mso-height-percent:1000" fillcolor="#9bbb59 [3206]" stroked="f" strokecolor="#d8d8d8 [2732]">
                     <v:fill color2="#bfbfbf [2412]" rotate="t"/>
@@ -15241,6 +15241,990 @@
       </w:r>
       <w:bookmarkEnd w:id="23"/>
     </w:p>
+    <w:p>
+      <w:pPr>
+        <w:jc w:val="both"/>
+        <w:rPr>
+          <w:b/>
+          <w:u w:val="single"/>
+        </w:rPr>
+      </w:pPr>
+      <w:r>
+        <w:rPr>
+          <w:b/>
+          <w:u w:val="single"/>
+        </w:rPr>
+        <w:t>Bienvenido a DietActive</w:t>
+      </w:r>
+    </w:p>
+    <w:p>
+      <w:pPr>
+        <w:jc w:val="both"/>
+      </w:pPr>
+      <w:r>
+        <w:t>Esta es tu área de cliente, en ella puedes actualizar/consultar tus datos, pedir cita, ver tus intercambios y dietas…</w:t>
+      </w:r>
+    </w:p>
+    <w:p>
+      <w:pPr>
+        <w:jc w:val="both"/>
+        <w:rPr>
+          <w:b/>
+          <w:u w:val="single"/>
+        </w:rPr>
+      </w:pPr>
+      <w:r>
+        <w:rPr>
+          <w:b/>
+          <w:u w:val="single"/>
+        </w:rPr>
+        <w:t>Pero, ¿Cómo funciona?</w:t>
+      </w:r>
+    </w:p>
+    <w:p>
+      <w:pPr>
+        <w:jc w:val="both"/>
+      </w:pPr>
+      <w:r>
+        <w:t xml:space="preserve">Esta es tu página personal, solo tú y el dietista tiene acceso a tus datos. </w:t>
+      </w:r>
+    </w:p>
+    <w:p>
+      <w:pPr>
+        <w:jc w:val="both"/>
+      </w:pPr>
+      <w:r>
+        <w:t>Para poder moverte y acceder a todas las ventajas con facilidad vamos a hablarte un poco de cada una de las secciones:</w:t>
+      </w:r>
+    </w:p>
+    <w:p>
+      <w:pPr>
+        <w:jc w:val="both"/>
+      </w:pPr>
+      <w:r>
+        <w:t xml:space="preserve">Empecemos por esta página en la que estás: </w:t>
+      </w:r>
+    </w:p>
+    <w:p>
+      <w:pPr>
+        <w:jc w:val="both"/>
+        <w:rPr>
+          <w:u w:val="single"/>
+        </w:rPr>
+      </w:pPr>
+      <w:r>
+        <w:rPr>
+          <w:u w:val="single"/>
+        </w:rPr>
+        <w:t>Página de inicio:</w:t>
+      </w:r>
+    </w:p>
+    <w:p>
+      <w:pPr>
+        <w:jc w:val="both"/>
+      </w:pPr>
+      <w:r>
+        <w:t>Pagina de bienvenida y explicación del funcionamiento de la web.</w:t>
+      </w:r>
+    </w:p>
+    <w:p>
+      <w:pPr>
+        <w:jc w:val="both"/>
+      </w:pPr>
+      <w:r>
+        <w:t>En todas las pestañas (Inicio, Citas, Tu dieta, etc) puedes ver a la derecha (o abajo si estas desde el móvil) una serie de cuadros con distinta información que te explicamos a continuación:</w:t>
+      </w:r>
+    </w:p>
+    <w:p>
+      <w:pPr>
+        <w:pStyle w:val="Prrafodelista"/>
+        <w:numPr>
+          <w:ilvl w:val="0"/>
+          <w:numId w:val="28"/>
+        </w:numPr>
+        <w:jc w:val="both"/>
+      </w:pPr>
+      <w:r>
+        <w:t xml:space="preserve">Primer cuadro: </w:t>
+      </w:r>
+      <w:r>
+        <w:rPr>
+          <w:b/>
+        </w:rPr>
+        <w:t>Tus intercambios</w:t>
+      </w:r>
+      <w:r>
+        <w:t>.</w:t>
+      </w:r>
+    </w:p>
+    <w:p>
+      <w:pPr>
+        <w:ind w:left="708"/>
+        <w:jc w:val="both"/>
+      </w:pPr>
+      <w:r>
+        <w:t>Aquí están ordenados por momento del día y tipo de alimento, los intercambios que debes tomar al día. Para más información lee la explicación sobre los intercambios.</w:t>
+      </w:r>
+    </w:p>
+    <w:p>
+      <w:pPr>
+        <w:ind w:left="708"/>
+        <w:jc w:val="both"/>
+      </w:pPr>
+      <w:r>
+        <w:t>Estos intercambios están calculados expresamente para ti con tus datos personales que proporcionado (altura, edad, peso…). Estos intercambios son solo para ti y te servirán de guía para poco a poco llegar a tu peso ideal. Si cambias de peso o altura debes actualizar tus datos para que tus intercambios sean lo más exactos posibles (la edad se actualiza sola).</w:t>
+      </w:r>
+    </w:p>
+    <w:p>
+      <w:pPr>
+        <w:ind w:left="708"/>
+        <w:jc w:val="both"/>
+      </w:pPr>
+      <w:r>
+        <w:t xml:space="preserve">Para actualizar tus datos debes ir al tercer cuadro: </w:t>
+      </w:r>
+      <w:r>
+        <w:rPr>
+          <w:b/>
+        </w:rPr>
+        <w:t>Perfil</w:t>
+      </w:r>
+      <w:r>
+        <w:t>, el cual explicamos más adelante.</w:t>
+      </w:r>
+    </w:p>
+    <w:p>
+      <w:pPr>
+        <w:pStyle w:val="Prrafodelista"/>
+        <w:numPr>
+          <w:ilvl w:val="0"/>
+          <w:numId w:val="28"/>
+        </w:numPr>
+        <w:jc w:val="both"/>
+      </w:pPr>
+      <w:r>
+        <w:t xml:space="preserve">Segundo cuadro: </w:t>
+      </w:r>
+      <w:r>
+        <w:rPr>
+          <w:b/>
+        </w:rPr>
+        <w:t>Tu historial de peso</w:t>
+      </w:r>
+      <w:r>
+        <w:t>.</w:t>
+      </w:r>
+    </w:p>
+    <w:p>
+      <w:pPr>
+        <w:pStyle w:val="Prrafodelista"/>
+        <w:jc w:val="both"/>
+      </w:pPr>
+      <w:r>
+        <w:t xml:space="preserve">En este cuadro se irá formando una gráfica de evolución de tu peso según vayas actualizándolo en </w:t>
+      </w:r>
+      <w:r>
+        <w:rPr>
+          <w:b/>
+        </w:rPr>
+        <w:t>Perfil</w:t>
+      </w:r>
+      <w:r>
+        <w:t>.</w:t>
+      </w:r>
+    </w:p>
+    <w:p>
+      <w:pPr>
+        <w:pStyle w:val="Prrafodelista"/>
+        <w:jc w:val="both"/>
+      </w:pPr>
+      <w:r>
+        <w:lastRenderedPageBreak/>
+        <w:t>Se mostraran los últimos 5 pesos añadidos (pueden actualizarse siempre que se desee pero se recomienda hacerlo una vez a la semana o cada dos semanas).</w:t>
+      </w:r>
+    </w:p>
+    <w:p>
+      <w:pPr>
+        <w:pStyle w:val="Prrafodelista"/>
+        <w:jc w:val="both"/>
+      </w:pPr>
+    </w:p>
+    <w:p>
+      <w:pPr>
+        <w:pStyle w:val="Prrafodelista"/>
+        <w:numPr>
+          <w:ilvl w:val="0"/>
+          <w:numId w:val="28"/>
+        </w:numPr>
+        <w:jc w:val="both"/>
+      </w:pPr>
+      <w:r>
+        <w:t xml:space="preserve">Tercer cuadro: </w:t>
+      </w:r>
+      <w:r>
+        <w:rPr>
+          <w:b/>
+        </w:rPr>
+        <w:t>Perfil</w:t>
+      </w:r>
+      <w:r>
+        <w:t>.</w:t>
+      </w:r>
+    </w:p>
+    <w:p>
+      <w:pPr>
+        <w:pStyle w:val="Prrafodelista"/>
+        <w:jc w:val="both"/>
+      </w:pPr>
+      <w:r>
+        <w:t>Aquí se muestran todos tus datos:</w:t>
+      </w:r>
+    </w:p>
+    <w:p>
+      <w:pPr>
+        <w:pStyle w:val="Prrafodelista"/>
+        <w:jc w:val="both"/>
+      </w:pPr>
+      <w:r>
+        <w:t>-Datos aportados por ti no actualizables: Nombre, sexo y edad (se actualiza sola)</w:t>
+      </w:r>
+    </w:p>
+    <w:p>
+      <w:pPr>
+        <w:pStyle w:val="Prrafodelista"/>
+        <w:jc w:val="both"/>
+      </w:pPr>
+      <w:r>
+        <w:t xml:space="preserve">-Datos aportados por ti actualizables: Teléfono, Código postal, Altura (cm), Tu peso y Tu actividad física. Para actualizarlos solo haga click en el icono </w:t>
+      </w:r>
+      <w:r>
+        <w:rPr>
+          <w:b/>
+        </w:rPr>
+        <w:t>Actualizar</w:t>
+      </w:r>
+      <w:r>
+        <w:t xml:space="preserve"> que se encuentra a la derecha de cada dato.</w:t>
+      </w:r>
+    </w:p>
+    <w:p>
+      <w:pPr>
+        <w:pStyle w:val="Prrafodelista"/>
+        <w:jc w:val="both"/>
+      </w:pPr>
+      <w:r>
+        <w:t>-Datos calculados por nosotros: Tu peso deseable (peso al que pretendemos llegar con la dieta euilibrada y personalizada que te proporcionará el dietista) y Tu consumo ideal de Kcal/día (son las kilocalorías totales que debes consumir al día. Este dato es solo informativo ya que estas kilocalorías deben tomarse siguiendo la guía de los intercambios y no de la manera que queramos).</w:t>
+      </w:r>
+    </w:p>
+    <w:p>
+      <w:pPr>
+        <w:pStyle w:val="Prrafodelista"/>
+        <w:jc w:val="both"/>
+      </w:pPr>
+    </w:p>
+    <w:p>
+      <w:pPr>
+        <w:pStyle w:val="Prrafodelista"/>
+        <w:numPr>
+          <w:ilvl w:val="0"/>
+          <w:numId w:val="28"/>
+        </w:numPr>
+        <w:jc w:val="both"/>
+      </w:pPr>
+      <w:r>
+        <w:t xml:space="preserve">Cuarto cuadro: </w:t>
+      </w:r>
+      <w:r>
+        <w:rPr>
+          <w:b/>
+        </w:rPr>
+        <w:t>Patologías / Situación fisiológica</w:t>
+      </w:r>
+      <w:r>
+        <w:t>.</w:t>
+      </w:r>
+    </w:p>
+    <w:p>
+      <w:pPr>
+        <w:pStyle w:val="Prrafodelista"/>
+        <w:jc w:val="both"/>
+      </w:pPr>
+      <w:r>
+        <w:t>Aquí se muestran las patologías (o si estás embarazada) que has anotado.</w:t>
+      </w:r>
+    </w:p>
+    <w:p>
+      <w:pPr>
+        <w:pStyle w:val="Prrafodelista"/>
+        <w:jc w:val="both"/>
+      </w:pPr>
+      <w:r>
+        <w:t>Estos datos son necesarios tenerlos lo más actualizado posible sobre todo las alergias/intolerancias alimentarias para la sugerencia de una dieta adecuada para ti.</w:t>
+      </w:r>
+    </w:p>
+    <w:p>
+      <w:pPr>
+        <w:pStyle w:val="Prrafodelista"/>
+        <w:jc w:val="both"/>
+      </w:pPr>
+      <w:r>
+        <w:t>Para actualizarlos solo haz click en el icono actualizar que se encuentra a la derecha de “</w:t>
+      </w:r>
+      <w:r>
+        <w:rPr>
+          <w:b/>
+        </w:rPr>
+        <w:t>Patologías / Situación fisiológica</w:t>
+      </w:r>
+      <w:r>
+        <w:t xml:space="preserve">” </w:t>
+      </w:r>
+    </w:p>
+    <w:p>
+      <w:pPr>
+        <w:jc w:val="both"/>
+        <w:rPr>
+          <w:u w:val="single"/>
+        </w:rPr>
+      </w:pPr>
+      <w:r>
+        <w:rPr>
+          <w:u w:val="single"/>
+        </w:rPr>
+        <w:t>Pá</w:t>
+      </w:r>
+      <w:r>
+        <w:rPr>
+          <w:u w:val="single"/>
+        </w:rPr>
+        <w:t xml:space="preserve">gina </w:t>
+      </w:r>
+      <w:r>
+        <w:rPr>
+          <w:b/>
+          <w:u w:val="single"/>
+        </w:rPr>
+        <w:t>Citas</w:t>
+      </w:r>
+      <w:r>
+        <w:rPr>
+          <w:u w:val="single"/>
+        </w:rPr>
+        <w:t>:</w:t>
+      </w:r>
+    </w:p>
+    <w:p>
+      <w:pPr>
+        <w:jc w:val="both"/>
+      </w:pPr>
+      <w:r>
+        <w:t xml:space="preserve">Para acceder a ella pulsamos el botón </w:t>
+      </w:r>
+      <w:r>
+        <w:rPr>
+          <w:b/>
+        </w:rPr>
+        <w:t>Citas</w:t>
+      </w:r>
+      <w:r>
+        <w:t xml:space="preserve"> del menú de navegación.</w:t>
+      </w:r>
+    </w:p>
+    <w:p>
+      <w:pPr>
+        <w:jc w:val="both"/>
+      </w:pPr>
+      <w:r>
+        <w:t>En esta pestaña, aparte de los ya conocidos cuatro cuadros con nuestra información personal a la derecha (o abajo en los móviles), tenemos las distintas opciones para pedir cita con uno de nuestros dietistas.</w:t>
+      </w:r>
+    </w:p>
+    <w:p>
+      <w:pPr>
+        <w:jc w:val="both"/>
+      </w:pPr>
+      <w:r>
+        <w:t>¿Cómo pido cita?</w:t>
+      </w:r>
+    </w:p>
+    <w:p>
+      <w:pPr>
+        <w:jc w:val="both"/>
+      </w:pPr>
+      <w:r>
+        <w:t>Para pedir cita utilizaremos en orden los desplegables que se nos muestran de la siguiente forma:</w:t>
+      </w:r>
+    </w:p>
+    <w:p>
+      <w:pPr>
+        <w:pStyle w:val="Prrafodelista"/>
+        <w:numPr>
+          <w:ilvl w:val="0"/>
+          <w:numId w:val="28"/>
+        </w:numPr>
+        <w:jc w:val="both"/>
+      </w:pPr>
+      <w:r>
+        <w:t xml:space="preserve">Desplegable de especialistas: Pinchamos en él y seleccionamos un especialista. </w:t>
+      </w:r>
+    </w:p>
+    <w:p>
+      <w:pPr>
+        <w:pStyle w:val="Prrafodelista"/>
+        <w:jc w:val="both"/>
+      </w:pPr>
+      <w:r>
+        <w:t>Si es la primera vez que vamos a pedir cita elegiremos el que más nos guste de los dietistas disponibles.</w:t>
+      </w:r>
+    </w:p>
+    <w:p>
+      <w:pPr>
+        <w:pStyle w:val="Prrafodelista"/>
+        <w:jc w:val="both"/>
+      </w:pPr>
+      <w:r>
+        <w:t>Siempre puedes cambiar de dietista sea la razón que sea, pero recuerda que será mejor tener uno fijo que conozca nuestra historia dietética que ir cambiando de uno a otro y tener que dar mucha información cada vez que acudamos a una cita con un nuevo dietista.</w:t>
+      </w:r>
+    </w:p>
+    <w:p>
+      <w:pPr>
+        <w:pStyle w:val="Prrafodelista"/>
+        <w:numPr>
+          <w:ilvl w:val="0"/>
+          <w:numId w:val="28"/>
+        </w:numPr>
+        <w:jc w:val="both"/>
+      </w:pPr>
+      <w:r>
+        <w:lastRenderedPageBreak/>
+        <w:t>Desplegable del Día: Pinchamos en él y seleccionamos de entre los días disponibles el que deseemos.</w:t>
+      </w:r>
+    </w:p>
+    <w:p>
+      <w:pPr>
+        <w:pStyle w:val="Prrafodelista"/>
+        <w:numPr>
+          <w:ilvl w:val="0"/>
+          <w:numId w:val="28"/>
+        </w:numPr>
+        <w:jc w:val="both"/>
+      </w:pPr>
+      <w:r>
+        <w:t>Desplegable de la Hora: Pinchamos en él y seleccionamos de entre las horas disponibles la que deseemos.</w:t>
+      </w:r>
+    </w:p>
+    <w:p>
+      <w:pPr>
+        <w:pStyle w:val="Prrafodelista"/>
+        <w:numPr>
+          <w:ilvl w:val="0"/>
+          <w:numId w:val="28"/>
+        </w:numPr>
+        <w:jc w:val="both"/>
+      </w:pPr>
+      <w:r>
+        <w:t>Desplegable Tipo de cita: Por último podemos elegir qué tipo de cita queremos:</w:t>
+      </w:r>
+    </w:p>
+    <w:p>
+      <w:pPr>
+        <w:pStyle w:val="Prrafodelista"/>
+        <w:jc w:val="both"/>
+      </w:pPr>
+      <w:r>
+        <w:t>Presencial: Típica cita en la que vas al gabinete dietético a hablar con tu dietista el día y a la hora seleccionada.</w:t>
+      </w:r>
+    </w:p>
+    <w:p>
+      <w:pPr>
+        <w:pStyle w:val="Prrafodelista"/>
+        <w:jc w:val="both"/>
+      </w:pPr>
+      <w:r>
+        <w:t>Skype: Cita que se realiza desde casa de forma online utilizando el programa Skype. Deberás estar conectado el día y a la hora acordada al programa Skype con la misma cuenta de correo electrónico que has proporcionado con tus datos y la cual usas para acceder a esta web. El dietista te llamará por el programa y tendrás que descolgar para iniciar la conversación online. Tener la webcam conectada no es obligatorio pero si recomendable, de cualquier modo el dietista si la tendrá activa para una conversación más amena.</w:t>
+      </w:r>
+    </w:p>
+    <w:p>
+      <w:pPr>
+        <w:pStyle w:val="Prrafodelista"/>
+        <w:numPr>
+          <w:ilvl w:val="0"/>
+          <w:numId w:val="28"/>
+        </w:numPr>
+        <w:jc w:val="both"/>
+      </w:pPr>
+      <w:r>
+        <w:t xml:space="preserve">Para finalizar pulsa </w:t>
+      </w:r>
+      <w:r>
+        <w:rPr>
+          <w:b/>
+        </w:rPr>
+        <w:t>Aceptar</w:t>
+      </w:r>
+      <w:r>
+        <w:rPr>
+          <w:b/>
+        </w:rPr>
+        <w:t>.</w:t>
+      </w:r>
+    </w:p>
+    <w:p>
+      <w:pPr>
+        <w:pStyle w:val="Prrafodelista"/>
+        <w:numPr>
+          <w:ilvl w:val="0"/>
+          <w:numId w:val="28"/>
+        </w:numPr>
+        <w:jc w:val="both"/>
+      </w:pPr>
+      <w:r>
+        <w:t xml:space="preserve">Puedes consultar tu cita en esta misma pestaña siempre que quieras solo pulsando en </w:t>
+      </w:r>
+      <w:r>
+        <w:rPr>
+          <w:b/>
+        </w:rPr>
+        <w:t>Citas</w:t>
+      </w:r>
+      <w:r>
+        <w:rPr>
+          <w:b/>
+        </w:rPr>
+        <w:t>.</w:t>
+      </w:r>
+    </w:p>
+    <w:p>
+      <w:pPr>
+        <w:pStyle w:val="Prrafodelista"/>
+        <w:numPr>
+          <w:ilvl w:val="0"/>
+          <w:numId w:val="28"/>
+        </w:numPr>
+        <w:jc w:val="both"/>
+      </w:pPr>
+      <w:r>
+        <w:t xml:space="preserve">También puedes cancelar tu cita simplemente pulsando en el botón </w:t>
+      </w:r>
+      <w:r>
+        <w:rPr>
+          <w:b/>
+        </w:rPr>
+        <w:t>E</w:t>
+      </w:r>
+      <w:r>
+        <w:rPr>
+          <w:b/>
+        </w:rPr>
+        <w:t>liminar cita</w:t>
+      </w:r>
+      <w:r>
+        <w:t xml:space="preserve"> que se encuentra debajo de ésta.</w:t>
+      </w:r>
+    </w:p>
+    <w:p>
+      <w:pPr>
+        <w:jc w:val="both"/>
+        <w:rPr>
+          <w:b/>
+          <w:u w:val="single"/>
+        </w:rPr>
+      </w:pPr>
+      <w:r>
+        <w:rPr>
+          <w:u w:val="single"/>
+        </w:rPr>
+        <w:t xml:space="preserve">Página </w:t>
+      </w:r>
+      <w:r>
+        <w:rPr>
+          <w:b/>
+          <w:u w:val="single"/>
+        </w:rPr>
+        <w:t>Tu dieta:</w:t>
+      </w:r>
+    </w:p>
+    <w:p>
+      <w:pPr>
+        <w:jc w:val="both"/>
+      </w:pPr>
+      <w:r>
+        <w:t>Ésta página permanecerá en blanco hasta que acudas a una cita con un dietista por primera vez.</w:t>
+      </w:r>
+    </w:p>
+    <w:p>
+      <w:pPr>
+        <w:jc w:val="both"/>
+      </w:pPr>
+      <w:r>
+        <w:t xml:space="preserve">Una vez tenga lugar la cita con tu dietista (sea presencial o online), tendrás (al poco tiempo) escrita una dieta equilibrada y personalizada, con tus gustos e intentando respetar tus hábitos alimenticios lo máximo posible para que el cambio a una dieta sana adecuada para ti sea lo menos brusca y aburrida posible. </w:t>
+      </w:r>
+    </w:p>
+    <w:p>
+      <w:pPr>
+        <w:jc w:val="both"/>
+      </w:pPr>
+      <w:r>
+        <w:t xml:space="preserve">Esta dieta estará realizada por tu dietista utilizando como guía tus intercambios y tus gustos. Por tanto, conociendo tus intercambios (primer cuadro que tienes a la derecha o abajo en móviles) y tus propios gustos, puedes modificar esta dieta sugerida* siguiendo las tablas de intercambios (puedes acceder a las tablas de intercambios desde el menú pulsando en </w:t>
+      </w:r>
+      <w:r>
+        <w:rPr>
+          <w:b/>
+        </w:rPr>
+        <w:t>Alimentos por intercambios</w:t>
+      </w:r>
+      <w:r>
+        <w:t>).</w:t>
+      </w:r>
+    </w:p>
+    <w:p>
+      <w:pPr>
+        <w:jc w:val="both"/>
+      </w:pPr>
+      <w:r>
+        <w:t>*</w:t>
+      </w:r>
+      <w:r>
+        <w:t xml:space="preserve"> </w:t>
+      </w:r>
+      <w:r>
+        <w:t xml:space="preserve">Tienes que tener en cuenta que las modificaciones que hagas serán evaluadas por tu dietista gracias al </w:t>
+      </w:r>
+      <w:r>
+        <w:rPr>
+          <w:b/>
+        </w:rPr>
+        <w:t>Diario dietético</w:t>
+      </w:r>
+      <w:r>
+        <w:t xml:space="preserve"> el cual tienes que actualizar antes de cada cita.</w:t>
+      </w:r>
+    </w:p>
+    <w:p>
+      <w:pPr>
+        <w:jc w:val="both"/>
+      </w:pPr>
+    </w:p>
+    <w:p>
+      <w:pPr>
+        <w:jc w:val="both"/>
+        <w:rPr>
+          <w:u w:val="single"/>
+        </w:rPr>
+      </w:pPr>
+    </w:p>
+    <w:p>
+      <w:pPr>
+        <w:jc w:val="both"/>
+        <w:rPr>
+          <w:u w:val="single"/>
+        </w:rPr>
+      </w:pPr>
+    </w:p>
+    <w:p>
+      <w:pPr>
+        <w:jc w:val="both"/>
+        <w:rPr>
+          <w:u w:val="single"/>
+        </w:rPr>
+      </w:pPr>
+      <w:r>
+        <w:rPr>
+          <w:u w:val="single"/>
+        </w:rPr>
+        <w:lastRenderedPageBreak/>
+        <w:t xml:space="preserve">Página </w:t>
+      </w:r>
+      <w:r>
+        <w:rPr>
+          <w:b/>
+          <w:u w:val="single"/>
+        </w:rPr>
+        <w:t>Diario dietético</w:t>
+      </w:r>
+      <w:r>
+        <w:rPr>
+          <w:u w:val="single"/>
+        </w:rPr>
+        <w:t>:</w:t>
+      </w:r>
+    </w:p>
+    <w:p>
+      <w:pPr>
+        <w:jc w:val="both"/>
+      </w:pPr>
+      <w:r>
+        <w:t>En es</w:t>
+      </w:r>
+      <w:r>
+        <w:t xml:space="preserve">ta pestaña es donde podremos realizar el diario dietético durante tres días antes de acudir a la cita con el dietista para que pueda hacer una evaluación sobre nuestros gustos y costumbres y además pueda detectar tanto posibles carencias nutricionales como excesos no recomendados. Para más información y saber cómo funciona ve a la pestaña </w:t>
+      </w:r>
+      <w:r>
+        <w:rPr>
+          <w:b/>
+        </w:rPr>
+        <w:t>Diario dietético</w:t>
+      </w:r>
+      <w:r>
+        <w:t xml:space="preserve"> pulse en </w:t>
+      </w:r>
+      <w:r>
+        <w:rPr>
+          <w:b/>
+        </w:rPr>
+        <w:t>¿Qué es?</w:t>
+      </w:r>
+    </w:p>
+    <w:p>
+      <w:pPr>
+        <w:jc w:val="both"/>
+      </w:pPr>
+    </w:p>
+    <w:p>
+      <w:pPr>
+        <w:jc w:val="both"/>
+        <w:rPr>
+          <w:u w:val="single"/>
+        </w:rPr>
+      </w:pPr>
+      <w:r>
+        <w:rPr>
+          <w:u w:val="single"/>
+        </w:rPr>
+        <w:t xml:space="preserve">Página </w:t>
+      </w:r>
+      <w:r>
+        <w:rPr>
+          <w:b/>
+          <w:u w:val="single"/>
+        </w:rPr>
+        <w:t>Alimentos por intercambio</w:t>
+      </w:r>
+      <w:r>
+        <w:rPr>
+          <w:u w:val="single"/>
+        </w:rPr>
+        <w:t>:</w:t>
+      </w:r>
+    </w:p>
+    <w:p>
+      <w:pPr>
+        <w:jc w:val="both"/>
+      </w:pPr>
+      <w:r>
+        <w:t>En esta pestaña tenemos la explicación de qué son y cómo se utilizan los intercambios.</w:t>
+      </w:r>
+    </w:p>
+    <w:p>
+      <w:pPr>
+        <w:jc w:val="both"/>
+      </w:pPr>
+      <w:r>
+        <w:t>También están aquí las tablas de los alimentos que utilizaremos para modificar la dieta aportada por el dietista* para hacerla más variada. Los alimentos están separados por tipos de intercambios igual que en la tabla del primer cuadro (está a la derecha de la página, abajo en móviles).</w:t>
+      </w:r>
+    </w:p>
+    <w:p>
+      <w:pPr>
+        <w:jc w:val="both"/>
+      </w:pPr>
+      <w:r>
+        <w:t>*Tienes que tener en cuenta que las modificaciones que hagas serán evaluadas por tu dietista gracias al Diario dietético el cual tienes que actualizar antes de cada cita.</w:t>
+      </w:r>
+    </w:p>
+    <w:p>
+      <w:pPr>
+        <w:pStyle w:val="Ttulo2"/>
+      </w:pPr>
+      <w:r>
+        <w:t>Dietista</w:t>
+      </w:r>
+    </w:p>
+    <w:p>
+      <w:pPr>
+        <w:jc w:val="both"/>
+        <w:rPr>
+          <w:b/>
+        </w:rPr>
+      </w:pPr>
+      <w:r>
+        <w:rPr>
+          <w:b/>
+        </w:rPr>
+        <w:t>Página Citas:</w:t>
+      </w:r>
+    </w:p>
+    <w:p>
+      <w:pPr>
+        <w:jc w:val="both"/>
+      </w:pPr>
+      <w:r>
+        <w:t xml:space="preserve">En esta sección se pueden consultar las citas activas de todos los clientes para el dietista que ha iniciado sesión, tanto del día actual (marcando citas del día) o todas las existentes (marcando todas las citas). </w:t>
+      </w:r>
+    </w:p>
+    <w:p>
+      <w:pPr>
+        <w:jc w:val="both"/>
+      </w:pPr>
+      <w:r>
+        <w:t>Aparecerá cada una con nombre, fecha y hora de la cita, un botón para consultar los datos del cliente y otro para eliminar la cita (será informado el cliente mediante un correo electrónico generado automáticamente).</w:t>
+      </w:r>
+    </w:p>
+    <w:p>
+      <w:pPr>
+        <w:jc w:val="both"/>
+        <w:rPr>
+          <w:b/>
+        </w:rPr>
+      </w:pPr>
+      <w:r>
+        <w:rPr>
+          <w:b/>
+        </w:rPr>
+        <w:t>Página Clientes:</w:t>
+      </w:r>
+    </w:p>
+    <w:p>
+      <w:pPr>
+        <w:jc w:val="both"/>
+      </w:pPr>
+      <w:r>
+        <w:t xml:space="preserve">Aquí se encuentra una herramienta para buscar por nombre y/o apellidos a los clientes. Una vez localizado el paciente, podemos consultar sus datos dándole al botón que aparece junto al nombre. </w:t>
+      </w:r>
+    </w:p>
+    <w:p>
+      <w:pPr>
+        <w:jc w:val="both"/>
+      </w:pPr>
+      <w:r>
+        <w:t xml:space="preserve">En la sección de datos del cliente se encuentra el botón para redactar la dieta sugerida. Ésta será realizada por el dietista siguiendo los intercambios que se muestran en la tabla del cliente y teniendo en cuenta los gustos de éste consultando los alimentos añadidos en el diario dietético que debe haber sido previamente rellenado por el cliente. Una vez escrito el menú será enviado al cliente el cual podrá consultarlo desde su página personal de DietActive. </w:t>
+      </w:r>
+    </w:p>
+    <w:p>
+      <w:pPr>
+        <w:jc w:val="both"/>
+        <w:rPr>
+          <w:b/>
+        </w:rPr>
+      </w:pPr>
+      <w:r>
+        <w:rPr>
+          <w:b/>
+        </w:rPr>
+        <w:lastRenderedPageBreak/>
+        <w:t>Página Alimentos:</w:t>
+      </w:r>
+    </w:p>
+    <w:p>
+      <w:pPr>
+        <w:jc w:val="both"/>
+      </w:pPr>
+      <w:r>
+        <w:t>Por un lado, en esta sección se muestra la lista de alimentos existentes en la base de datos, los cuales pueden ser buscados por nombre escribiendo en el campo de texto de búsqueda. Estos alimentos pueden ser modificados totalmente (nombre, tipo de alimento y propiedades nutricionales).</w:t>
+      </w:r>
+    </w:p>
+    <w:p>
+      <w:pPr>
+        <w:jc w:val="both"/>
+      </w:pPr>
+      <w:r>
+        <w:t xml:space="preserve">Por otro lado, está preparado el formulario para añadir nuevos alimentos a la base de datos que aparecerán disponibles en el test del diario dietético de los clientes una vez sea añadido. Para ello se rellenan todos los campos con los datos que podremos encontrar en tablas de alimentos como las existentes en las webs: http://www.bedca.net y </w:t>
+      </w:r>
+      <w:r>
+        <w:t>http://www.dietas.net/tablas-y-calculadoras/tabla-de-composicion-nutricional-de-los-alimentos/</w:t>
+      </w:r>
+    </w:p>
+    <w:p>
+      <w:pPr>
+        <w:jc w:val="both"/>
+      </w:pPr>
+      <w:r>
+        <w:t>Una vez rellenado todos los campos (si no posee un nutriente hay que escribir 0), pulsar en el botón Insertar.</w:t>
+      </w:r>
+    </w:p>
+    <w:p>
+      <w:pPr>
+        <w:jc w:val="both"/>
+      </w:pPr>
+      <w:r>
+        <w:t>Para eliminar un alimento de la base de datos solo hay que pulsar en el botón rojo y aceptar.</w:t>
+      </w:r>
+    </w:p>
+    <w:p>
+      <w:pPr>
+        <w:jc w:val="both"/>
+        <w:rPr>
+          <w:b/>
+        </w:rPr>
+      </w:pPr>
+      <w:r>
+        <w:rPr>
+          <w:b/>
+        </w:rPr>
+        <w:t>Página blog:</w:t>
+      </w:r>
+    </w:p>
+    <w:p>
+      <w:pPr>
+        <w:jc w:val="both"/>
+      </w:pPr>
+      <w:r>
+        <w:t>Esta es la herramienta que nos permitirá publicar nuevas entradas en el blog como también consultar las existentes o borrarlas.</w:t>
+      </w:r>
+    </w:p>
+    <w:p>
+      <w:pPr>
+        <w:jc w:val="both"/>
+      </w:pPr>
+      <w:r>
+        <w:t>Para publicar una nueva entrada vamos a rellenar los campos “Título” que será el título del blog, y el de “texto” donde escribiremos lo que queramos publicar.</w:t>
+      </w:r>
+    </w:p>
+    <w:p>
+      <w:pPr>
+        <w:jc w:val="both"/>
+      </w:pPr>
+      <w:r>
+        <w:t>En el desplegable “categorías”, podemos elegir entre consejos y curiosidades.</w:t>
+      </w:r>
+    </w:p>
+    <w:p>
+      <w:pPr>
+        <w:jc w:val="both"/>
+      </w:pPr>
+      <w:r>
+        <w:t>En el desplegable “imágenes”, podemos seleccionar entre un grupo de imágenes predefinidas con alimentos.</w:t>
+      </w:r>
+    </w:p>
+    <w:p>
+      <w:pPr>
+        <w:jc w:val="both"/>
+      </w:pPr>
+      <w:r>
+        <w:t xml:space="preserve">En el campo de texto del enlace vídeo de youtube podemos escribir o pegar el enlace a un video de la página </w:t>
+      </w:r>
+      <w:r>
+        <w:t>www.youtube.es</w:t>
+      </w:r>
+      <w:r>
+        <w:t xml:space="preserve"> para que se publique en la página del blog y sea reproducible desde allí.</w:t>
+      </w:r>
+    </w:p>
+    <w:p>
+      <w:pPr>
+        <w:jc w:val="both"/>
+      </w:pPr>
+      <w:r>
+        <w:t>Una vez tengamos todo relleno le damos a publicar para añadir la nueva entrada al blog.</w:t>
+      </w:r>
+    </w:p>
+    <w:p>
+      <w:pPr>
+        <w:jc w:val="both"/>
+      </w:pPr>
+      <w:r>
+        <w:t>Para poder borrar una entrada tenemos que seleccionarla de la lista que aparece a la izquierda y pulsar en borrar.</w:t>
+      </w:r>
+    </w:p>
+    <w:p/>
     <w:sectPr>
       <w:headerReference w:type="default" r:id="rId27"/>
       <w:footerReference w:type="default" r:id="rId28"/>
@@ -15291,8 +16275,8 @@
       <w:tblLook w:val="04A0"/>
     </w:tblPr>
     <w:tblGrid>
-      <w:gridCol w:w="912"/>
-      <w:gridCol w:w="7808"/>
+      <w:gridCol w:w="909"/>
+      <w:gridCol w:w="7811"/>
     </w:tblGrid>
     <w:tr>
       <w:tc>
@@ -15319,7 +16303,7 @@
                 <w:sz w:val="32"/>
                 <w:szCs w:val="32"/>
               </w:rPr>
-              <w:t>4</w:t>
+              <w:t>39</w:t>
             </w:r>
           </w:fldSimple>
         </w:p>
@@ -17112,6 +18096,118 @@
     </w:lvl>
   </w:abstractNum>
   <w:abstractNum w:abstractNumId="19">
+    <w:nsid w:val="4FB405B0"/>
+    <w:multiLevelType w:val="hybridMultilevel"/>
+    <w:tmpl w:val="F1DAB758"/>
+    <w:lvl w:ilvl="0" w:tplc="BC40966A">
+      <w:numFmt w:val="bullet"/>
+      <w:lvlText w:val="-"/>
+      <w:lvlJc w:val="left"/>
+      <w:pPr>
+        <w:ind w:left="720" w:hanging="360"/>
+      </w:pPr>
+      <w:rPr>
+        <w:rFonts w:ascii="Calibri" w:eastAsiaTheme="minorHAnsi" w:hAnsi="Calibri" w:cstheme="minorBidi" w:hint="default"/>
+      </w:rPr>
+    </w:lvl>
+    <w:lvl w:ilvl="1" w:tplc="0C0A0003" w:tentative="1">
+      <w:start w:val="1"/>
+      <w:numFmt w:val="bullet"/>
+      <w:lvlText w:val="o"/>
+      <w:lvlJc w:val="left"/>
+      <w:pPr>
+        <w:ind w:left="1440" w:hanging="360"/>
+      </w:pPr>
+      <w:rPr>
+        <w:rFonts w:ascii="Courier New" w:hAnsi="Courier New" w:cs="Courier New" w:hint="default"/>
+      </w:rPr>
+    </w:lvl>
+    <w:lvl w:ilvl="2" w:tplc="0C0A0005" w:tentative="1">
+      <w:start w:val="1"/>
+      <w:numFmt w:val="bullet"/>
+      <w:lvlText w:val=""/>
+      <w:lvlJc w:val="left"/>
+      <w:pPr>
+        <w:ind w:left="2160" w:hanging="360"/>
+      </w:pPr>
+      <w:rPr>
+        <w:rFonts w:ascii="Wingdings" w:hAnsi="Wingdings" w:hint="default"/>
+      </w:rPr>
+    </w:lvl>
+    <w:lvl w:ilvl="3" w:tplc="0C0A0001" w:tentative="1">
+      <w:start w:val="1"/>
+      <w:numFmt w:val="bullet"/>
+      <w:lvlText w:val=""/>
+      <w:lvlJc w:val="left"/>
+      <w:pPr>
+        <w:ind w:left="2880" w:hanging="360"/>
+      </w:pPr>
+      <w:rPr>
+        <w:rFonts w:ascii="Symbol" w:hAnsi="Symbol" w:hint="default"/>
+      </w:rPr>
+    </w:lvl>
+    <w:lvl w:ilvl="4" w:tplc="0C0A0003" w:tentative="1">
+      <w:start w:val="1"/>
+      <w:numFmt w:val="bullet"/>
+      <w:lvlText w:val="o"/>
+      <w:lvlJc w:val="left"/>
+      <w:pPr>
+        <w:ind w:left="3600" w:hanging="360"/>
+      </w:pPr>
+      <w:rPr>
+        <w:rFonts w:ascii="Courier New" w:hAnsi="Courier New" w:cs="Courier New" w:hint="default"/>
+      </w:rPr>
+    </w:lvl>
+    <w:lvl w:ilvl="5" w:tplc="0C0A0005" w:tentative="1">
+      <w:start w:val="1"/>
+      <w:numFmt w:val="bullet"/>
+      <w:lvlText w:val=""/>
+      <w:lvlJc w:val="left"/>
+      <w:pPr>
+        <w:ind w:left="4320" w:hanging="360"/>
+      </w:pPr>
+      <w:rPr>
+        <w:rFonts w:ascii="Wingdings" w:hAnsi="Wingdings" w:hint="default"/>
+      </w:rPr>
+    </w:lvl>
+    <w:lvl w:ilvl="6" w:tplc="0C0A0001" w:tentative="1">
+      <w:start w:val="1"/>
+      <w:numFmt w:val="bullet"/>
+      <w:lvlText w:val=""/>
+      <w:lvlJc w:val="left"/>
+      <w:pPr>
+        <w:ind w:left="5040" w:hanging="360"/>
+      </w:pPr>
+      <w:rPr>
+        <w:rFonts w:ascii="Symbol" w:hAnsi="Symbol" w:hint="default"/>
+      </w:rPr>
+    </w:lvl>
+    <w:lvl w:ilvl="7" w:tplc="0C0A0003" w:tentative="1">
+      <w:start w:val="1"/>
+      <w:numFmt w:val="bullet"/>
+      <w:lvlText w:val="o"/>
+      <w:lvlJc w:val="left"/>
+      <w:pPr>
+        <w:ind w:left="5760" w:hanging="360"/>
+      </w:pPr>
+      <w:rPr>
+        <w:rFonts w:ascii="Courier New" w:hAnsi="Courier New" w:cs="Courier New" w:hint="default"/>
+      </w:rPr>
+    </w:lvl>
+    <w:lvl w:ilvl="8" w:tplc="0C0A0005" w:tentative="1">
+      <w:start w:val="1"/>
+      <w:numFmt w:val="bullet"/>
+      <w:lvlText w:val=""/>
+      <w:lvlJc w:val="left"/>
+      <w:pPr>
+        <w:ind w:left="6480" w:hanging="360"/>
+      </w:pPr>
+      <w:rPr>
+        <w:rFonts w:ascii="Wingdings" w:hAnsi="Wingdings" w:hint="default"/>
+      </w:rPr>
+    </w:lvl>
+  </w:abstractNum>
+  <w:abstractNum w:abstractNumId="20">
     <w:nsid w:val="52C46C99"/>
     <w:multiLevelType w:val="hybridMultilevel"/>
     <w:tmpl w:val="B76055DE"/>
@@ -17197,7 +18293,7 @@
       </w:pPr>
     </w:lvl>
   </w:abstractNum>
-  <w:abstractNum w:abstractNumId="20">
+  <w:abstractNum w:abstractNumId="21">
     <w:nsid w:val="54BD27E3"/>
     <w:multiLevelType w:val="hybridMultilevel"/>
     <w:tmpl w:val="B76055DE"/>
@@ -17283,7 +18379,7 @@
       </w:pPr>
     </w:lvl>
   </w:abstractNum>
-  <w:abstractNum w:abstractNumId="21">
+  <w:abstractNum w:abstractNumId="22">
     <w:nsid w:val="60FD061B"/>
     <w:multiLevelType w:val="hybridMultilevel"/>
     <w:tmpl w:val="B76055DE"/>
@@ -17369,7 +18465,7 @@
       </w:pPr>
     </w:lvl>
   </w:abstractNum>
-  <w:abstractNum w:abstractNumId="22">
+  <w:abstractNum w:abstractNumId="23">
     <w:nsid w:val="6A3677FA"/>
     <w:multiLevelType w:val="hybridMultilevel"/>
     <w:tmpl w:val="B76055DE"/>
@@ -17455,7 +18551,7 @@
       </w:pPr>
     </w:lvl>
   </w:abstractNum>
-  <w:abstractNum w:abstractNumId="23">
+  <w:abstractNum w:abstractNumId="24">
     <w:nsid w:val="6AC95F6D"/>
     <w:multiLevelType w:val="hybridMultilevel"/>
     <w:tmpl w:val="B76055DE"/>
@@ -17541,7 +18637,7 @@
       </w:pPr>
     </w:lvl>
   </w:abstractNum>
-  <w:abstractNum w:abstractNumId="24">
+  <w:abstractNum w:abstractNumId="25">
     <w:nsid w:val="6DD855B2"/>
     <w:multiLevelType w:val="hybridMultilevel"/>
     <w:tmpl w:val="93746D70"/>
@@ -17627,7 +18723,7 @@
       </w:pPr>
     </w:lvl>
   </w:abstractNum>
-  <w:abstractNum w:abstractNumId="25">
+  <w:abstractNum w:abstractNumId="26">
     <w:nsid w:val="7C657DC4"/>
     <w:multiLevelType w:val="hybridMultilevel"/>
     <w:tmpl w:val="B76055DE"/>
@@ -17713,7 +18809,7 @@
       </w:pPr>
     </w:lvl>
   </w:abstractNum>
-  <w:abstractNum w:abstractNumId="26">
+  <w:abstractNum w:abstractNumId="27">
     <w:nsid w:val="7D4D5301"/>
     <w:multiLevelType w:val="hybridMultilevel"/>
     <w:tmpl w:val="B76055DE"/>
@@ -17815,16 +18911,16 @@
     <w:abstractNumId w:val="11"/>
   </w:num>
   <w:num w:numId="6">
-    <w:abstractNumId w:val="22"/>
+    <w:abstractNumId w:val="23"/>
   </w:num>
   <w:num w:numId="7">
-    <w:abstractNumId w:val="25"/>
+    <w:abstractNumId w:val="26"/>
   </w:num>
   <w:num w:numId="8">
-    <w:abstractNumId w:val="26"/>
+    <w:abstractNumId w:val="27"/>
   </w:num>
   <w:num w:numId="9">
-    <w:abstractNumId w:val="19"/>
+    <w:abstractNumId w:val="20"/>
   </w:num>
   <w:num w:numId="10">
     <w:abstractNumId w:val="4"/>
@@ -17863,10 +18959,10 @@
     <w:abstractNumId w:val="6"/>
   </w:num>
   <w:num w:numId="22">
-    <w:abstractNumId w:val="21"/>
+    <w:abstractNumId w:val="22"/>
   </w:num>
   <w:num w:numId="23">
-    <w:abstractNumId w:val="23"/>
+    <w:abstractNumId w:val="24"/>
   </w:num>
   <w:num w:numId="24">
     <w:abstractNumId w:val="18"/>
@@ -17875,10 +18971,13 @@
     <w:abstractNumId w:val="15"/>
   </w:num>
   <w:num w:numId="26">
-    <w:abstractNumId w:val="20"/>
+    <w:abstractNumId w:val="21"/>
   </w:num>
   <w:num w:numId="27">
-    <w:abstractNumId w:val="24"/>
+    <w:abstractNumId w:val="25"/>
+  </w:num>
+  <w:num w:numId="28">
+    <w:abstractNumId w:val="19"/>
   </w:num>
 </w:numbering>
 </file>

</xml_diff>